<commit_message>
181008 - new version
</commit_message>
<xml_diff>
--- a/Linux_Report.docx
+++ b/Linux_Report.docx
@@ -1,10 +1,10 @@
 
 <file path=word/document.xml><?xml version="1.0" encoding="utf-8"?>
-<w:document xmlns:wpc="http://schemas.microsoft.com/office/word/2010/wordprocessingCanvas" xmlns:cx="http://schemas.microsoft.com/office/drawing/2014/chartex" xmlns:cx1="http://schemas.microsoft.com/office/drawing/2015/9/8/chartex" xmlns:cx2="http://schemas.microsoft.com/office/drawing/2015/10/21/chartex" xmlns:cx3="http://schemas.microsoft.com/office/drawing/2016/5/9/chartex" xmlns:cx4="http://schemas.microsoft.com/office/drawing/2016/5/10/chartex" xmlns:cx5="http://schemas.microsoft.com/office/drawing/2016/5/11/chartex" xmlns:cx6="http://schemas.microsoft.com/office/drawing/2016/5/12/chartex" xmlns:cx7="http://schemas.microsoft.com/office/drawing/2016/5/13/chartex" xmlns:cx8="http://schemas.microsoft.com/office/drawing/2016/5/14/chartex" xmlns:mc="http://schemas.openxmlformats.org/markup-compatibility/2006" xmlns:aink="http://schemas.microsoft.com/office/drawing/2016/ink" xmlns:am3d="http://schemas.microsoft.com/office/drawing/2017/model3d" xmlns:o="urn:schemas-microsoft-com:office:office" xmlns:r="http://schemas.openxmlformats.org/officeDocument/2006/relationships" xmlns:m="http://schemas.openxmlformats.org/officeDocument/2006/math" xmlns:v="urn:schemas-microsoft-com:vml" xmlns:wp14="http://schemas.microsoft.com/office/word/2010/wordprocessingDrawing" xmlns:wp="http://schemas.openxmlformats.org/drawingml/2006/wordprocessingDrawing" xmlns:w10="urn:schemas-microsoft-com:office:word" xmlns:w="http://schemas.openxmlformats.org/wordprocessingml/2006/main" xmlns:w14="http://schemas.microsoft.com/office/word/2010/wordml" xmlns:w15="http://schemas.microsoft.com/office/word/2012/wordml" xmlns:w16cid="http://schemas.microsoft.com/office/word/2016/wordml/cid" xmlns:w16se="http://schemas.microsoft.com/office/word/2015/wordml/symex" xmlns:wpg="http://schemas.microsoft.com/office/word/2010/wordprocessingGroup" xmlns:wpi="http://schemas.microsoft.com/office/word/2010/wordprocessingInk" xmlns:wne="http://schemas.microsoft.com/office/word/2006/wordml" xmlns:wps="http://schemas.microsoft.com/office/word/2010/wordprocessingShape" mc:Ignorable="w14 w15 w16se w16cid wp14">
+<w:document xmlns:wpc="http://schemas.microsoft.com/office/word/2010/wordprocessingCanvas" xmlns:mc="http://schemas.openxmlformats.org/markup-compatibility/2006" xmlns:o="urn:schemas-microsoft-com:office:office" xmlns:r="http://schemas.openxmlformats.org/officeDocument/2006/relationships" xmlns:m="http://schemas.openxmlformats.org/officeDocument/2006/math" xmlns:v="urn:schemas-microsoft-com:vml" xmlns:wp14="http://schemas.microsoft.com/office/word/2010/wordprocessingDrawing" xmlns:wp="http://schemas.openxmlformats.org/drawingml/2006/wordprocessingDrawing" xmlns:w10="urn:schemas-microsoft-com:office:word" xmlns:w="http://schemas.openxmlformats.org/wordprocessingml/2006/main" xmlns:w14="http://schemas.microsoft.com/office/word/2010/wordml" xmlns:w15="http://schemas.microsoft.com/office/word/2012/wordml" xmlns:wpg="http://schemas.microsoft.com/office/word/2010/wordprocessingGroup" xmlns:wpi="http://schemas.microsoft.com/office/word/2010/wordprocessingInk" xmlns:wne="http://schemas.microsoft.com/office/word/2006/wordml" xmlns:wps="http://schemas.microsoft.com/office/word/2010/wordprocessingShape" mc:Ignorable="w14 w15 wp14">
   <w:body>
     <w:p>
       <w:pPr>
-        <w:pStyle w:val="u1"/>
+        <w:pStyle w:val="Heading1"/>
       </w:pPr>
       <w:r>
         <w:t>Các khái niệm cơ bản về Linux</w:t>
@@ -18,7 +18,7 @@
     </w:p>
     <w:p>
       <w:pPr>
-        <w:pStyle w:val="u2"/>
+        <w:pStyle w:val="Heading2"/>
         <w:numPr>
           <w:ilvl w:val="0"/>
           <w:numId w:val="2"/>
@@ -33,15 +33,7 @@
         <w:ind w:left="360"/>
       </w:pPr>
       <w:r>
-        <w:t xml:space="preserve">Lập trình hệ thống bắt đầu và kết thúc với các lời gọi hệ thống. Lời gọi hệ thống (Thường viết tắt là syscalls) là các lời gọi hàm được thực hiện từ user space (không gian người dùng) – trình sửa văn bản, các trò chơi điện tử và </w:t>
-      </w:r>
-      <w:proofErr w:type="gramStart"/>
-      <w:r>
-        <w:t>v..v.</w:t>
-      </w:r>
-      <w:proofErr w:type="gramEnd"/>
-      <w:r>
-        <w:t xml:space="preserve"> –  tới kernel (nhân – lõi bên trong của hệ thống) để mà yêu cầu một vài dịch vụ hoặc tài nguyên từ</w:t>
+        <w:t>Lập trình hệ thống bắt đầu và kết thúc với các lời gọi hệ thống. Lời gọi hệ thống (Thường viết tắt là syscalls) là các lời gọi hàm được thực hiện từ user space (không gian người dùng) – trình sửa văn bản, các trò chơi điện tử và v..v. –  tới kernel (nhân – lõi bên trong của hệ thống) để mà yêu cầu một vài dịch vụ hoặc tài nguyên từ</w:t>
       </w:r>
       <w:r>
         <w:t xml:space="preserve"> hệ điề</w:t>
@@ -58,15 +50,7 @@
         <w:t>Linux cung cấp ít lời gọi hệ thống hơn các nhân hệ điều hành khác. Ví dụ, số lượng lời gọi hệ thống của kiến trúc x86-64 vào khoảng 300, so sánh với hàng ngàn lời gọi hệ thống trên Microsoft W</w:t>
       </w:r>
       <w:r>
-        <w:t xml:space="preserve">indows. Trong nhân Linux, mỗi kiến trúc máy tính </w:t>
-      </w:r>
-      <w:proofErr w:type="gramStart"/>
-      <w:r>
-        <w:t>( như</w:t>
-      </w:r>
-      <w:proofErr w:type="gramEnd"/>
-      <w:r>
-        <w:t xml:space="preserve"> Alpha, x86-64 hoặc PowerPC) có thể</w:t>
+        <w:t>indows. Trong nhân Linux, mỗi kiến trúc máy tính ( như Alpha, x86-64 hoặc PowerPC) có thể</w:t>
       </w:r>
       <w:r>
         <w:t xml:space="preserve"> gia tăng lời gọi hàm chuẩn với bản thân nó. Do đó, các lời gọi hệ thống khả dụng ở một kiến trúc có thể khác so với các kiến trúc khác.</w:t>
@@ -77,7 +61,7 @@
     </w:p>
     <w:p>
       <w:pPr>
-        <w:pStyle w:val="u3"/>
+        <w:pStyle w:val="Heading3"/>
       </w:pPr>
       <w:r>
         <w:t>1.1</w:t>
@@ -141,21 +125,13 @@
         <w:t>Chương trình nói với kernel cái mà lời gọi hệ thống thực hiện với gái trị tham số thông qua các thanh ghi (machine registers). Các lời gọi hệ thống được đánh dấu bởi các giá trị số bắt đầu từ 0. Trong kiến trúc i386</w:t>
       </w:r>
       <w:r>
-        <w:t xml:space="preserve">, một lời gọi hệ thống với giá trị </w:t>
-      </w:r>
-      <w:proofErr w:type="gramStart"/>
-      <w:r>
-        <w:t>5</w:t>
+        <w:t>, một lời gọi hệ thống với giá trị 5</w:t>
       </w:r>
       <w:r>
         <w:t xml:space="preserve"> </w:t>
       </w:r>
       <w:r>
-        <w:t>,</w:t>
-      </w:r>
-      <w:proofErr w:type="gramEnd"/>
-      <w:r>
-        <w:t xml:space="preserve"> ứng dụng người dùng đẩy giá trị 5 vào thanh ghi eax trước ghi</w:t>
+        <w:t>, ứng dụng người dùng đẩy giá trị 5 vào thanh ghi eax trước ghi</w:t>
       </w:r>
       <w:r>
         <w:t xml:space="preserve"> khi thực hiện chỉ thị </w:t>
@@ -191,7 +167,7 @@
     </w:p>
     <w:p>
       <w:pPr>
-        <w:pStyle w:val="u3"/>
+        <w:pStyle w:val="Heading3"/>
       </w:pPr>
       <w:r>
         <w:t>1.2. Thư viện C</w:t>
@@ -227,7 +203,7 @@
     </w:p>
     <w:p>
       <w:pPr>
-        <w:pStyle w:val="u3"/>
+        <w:pStyle w:val="Heading3"/>
       </w:pPr>
       <w:r>
         <w:lastRenderedPageBreak/>
@@ -245,7 +221,7 @@
     <w:p/>
     <w:p>
       <w:pPr>
-        <w:pStyle w:val="u1"/>
+        <w:pStyle w:val="Heading1"/>
       </w:pPr>
       <w:r>
         <w:t>LINUX Kernel</w:t>
@@ -253,7 +229,7 @@
     </w:p>
     <w:p>
       <w:pPr>
-        <w:pStyle w:val="u2"/>
+        <w:pStyle w:val="Heading2"/>
         <w:numPr>
           <w:ilvl w:val="0"/>
           <w:numId w:val="3"/>
@@ -330,17 +306,12 @@
     </w:p>
     <w:p>
       <w:r>
-        <w:t xml:space="preserve">Nó điều khiển các phần còn lại của chương trình khởi động cũng như các yêu cầu vào ra từ phần mềm, dịch chúng thành các chỉ thị xử lý dữ liệu đối với CPU. Nó điều khiển bộ nhớ và các thiết bị ngoại vi như bàn phím, màn hình, máy in, loa </w:t>
-      </w:r>
-      <w:proofErr w:type="gramStart"/>
-      <w:r>
-        <w:t>v..v..</w:t>
-      </w:r>
-      <w:proofErr w:type="gramEnd"/>
-    </w:p>
-    <w:p>
-      <w:pPr>
-        <w:pStyle w:val="u2"/>
+        <w:t>Nó điều khiển các phần còn lại của chương trình khởi động cũng như các yêu cầu vào ra từ phần mềm, dịch chúng thành các chỉ thị xử lý dữ liệu đối với CPU. Nó điều khiển bộ nhớ và các thiết bị ngoại vi như bàn phím, màn hình, máy in, loa v..v..</w:t>
+      </w:r>
+    </w:p>
+    <w:p>
+      <w:pPr>
+        <w:pStyle w:val="Heading2"/>
         <w:numPr>
           <w:ilvl w:val="0"/>
           <w:numId w:val="3"/>
@@ -357,7 +328,7 @@
     </w:p>
     <w:p>
       <w:pPr>
-        <w:pStyle w:val="oancuaDanhsach"/>
+        <w:pStyle w:val="ListParagraph"/>
         <w:numPr>
           <w:ilvl w:val="0"/>
           <w:numId w:val="4"/>
@@ -369,7 +340,7 @@
     </w:p>
     <w:p>
       <w:pPr>
-        <w:pStyle w:val="oancuaDanhsach"/>
+        <w:pStyle w:val="ListParagraph"/>
         <w:numPr>
           <w:ilvl w:val="0"/>
           <w:numId w:val="4"/>
@@ -381,7 +352,7 @@
     </w:p>
     <w:p>
       <w:pPr>
-        <w:pStyle w:val="oancuaDanhsach"/>
+        <w:pStyle w:val="ListParagraph"/>
         <w:numPr>
           <w:ilvl w:val="0"/>
           <w:numId w:val="4"/>
@@ -398,7 +369,7 @@
     </w:p>
     <w:p>
       <w:pPr>
-        <w:pStyle w:val="u3"/>
+        <w:pStyle w:val="Heading3"/>
         <w:numPr>
           <w:ilvl w:val="1"/>
           <w:numId w:val="3"/>
@@ -429,7 +400,7 @@
     </w:p>
     <w:p>
       <w:pPr>
-        <w:pStyle w:val="oancuaDanhsach"/>
+        <w:pStyle w:val="ListParagraph"/>
         <w:numPr>
           <w:ilvl w:val="0"/>
           <w:numId w:val="5"/>
@@ -441,7 +412,7 @@
     </w:p>
     <w:p>
       <w:pPr>
-        <w:pStyle w:val="oancuaDanhsach"/>
+        <w:pStyle w:val="ListParagraph"/>
         <w:numPr>
           <w:ilvl w:val="0"/>
           <w:numId w:val="5"/>
@@ -453,7 +424,7 @@
     </w:p>
     <w:p>
       <w:pPr>
-        <w:pStyle w:val="oancuaDanhsach"/>
+        <w:pStyle w:val="ListParagraph"/>
         <w:numPr>
           <w:ilvl w:val="0"/>
           <w:numId w:val="5"/>
@@ -465,7 +436,7 @@
     </w:p>
     <w:p>
       <w:pPr>
-        <w:pStyle w:val="oancuaDanhsach"/>
+        <w:pStyle w:val="ListParagraph"/>
         <w:numPr>
           <w:ilvl w:val="0"/>
           <w:numId w:val="5"/>
@@ -482,7 +453,7 @@
     </w:p>
     <w:p>
       <w:pPr>
-        <w:pStyle w:val="oancuaDanhsach"/>
+        <w:pStyle w:val="ListParagraph"/>
         <w:numPr>
           <w:ilvl w:val="0"/>
           <w:numId w:val="6"/>
@@ -494,7 +465,7 @@
     </w:p>
     <w:p>
       <w:pPr>
-        <w:pStyle w:val="oancuaDanhsach"/>
+        <w:pStyle w:val="ListParagraph"/>
         <w:numPr>
           <w:ilvl w:val="0"/>
           <w:numId w:val="6"/>
@@ -506,7 +477,7 @@
     </w:p>
     <w:p>
       <w:pPr>
-        <w:pStyle w:val="oancuaDanhsach"/>
+        <w:pStyle w:val="ListParagraph"/>
         <w:numPr>
           <w:ilvl w:val="0"/>
           <w:numId w:val="6"/>
@@ -518,7 +489,7 @@
     </w:p>
     <w:p>
       <w:pPr>
-        <w:pStyle w:val="oancuaDanhsach"/>
+        <w:pStyle w:val="ListParagraph"/>
         <w:numPr>
           <w:ilvl w:val="0"/>
           <w:numId w:val="6"/>
@@ -530,7 +501,7 @@
     </w:p>
     <w:p>
       <w:pPr>
-        <w:pStyle w:val="u3"/>
+        <w:pStyle w:val="Heading3"/>
         <w:numPr>
           <w:ilvl w:val="1"/>
           <w:numId w:val="3"/>
@@ -561,7 +532,7 @@
     </w:p>
     <w:p>
       <w:pPr>
-        <w:pStyle w:val="oancuaDanhsach"/>
+        <w:pStyle w:val="ListParagraph"/>
         <w:numPr>
           <w:ilvl w:val="0"/>
           <w:numId w:val="7"/>
@@ -573,7 +544,7 @@
     </w:p>
     <w:p>
       <w:pPr>
-        <w:pStyle w:val="oancuaDanhsach"/>
+        <w:pStyle w:val="ListParagraph"/>
         <w:numPr>
           <w:ilvl w:val="0"/>
           <w:numId w:val="7"/>
@@ -585,7 +556,7 @@
     </w:p>
     <w:p>
       <w:pPr>
-        <w:pStyle w:val="oancuaDanhsach"/>
+        <w:pStyle w:val="ListParagraph"/>
         <w:numPr>
           <w:ilvl w:val="0"/>
           <w:numId w:val="7"/>
@@ -597,7 +568,7 @@
     </w:p>
     <w:p>
       <w:pPr>
-        <w:pStyle w:val="oancuaDanhsach"/>
+        <w:pStyle w:val="ListParagraph"/>
         <w:numPr>
           <w:ilvl w:val="0"/>
           <w:numId w:val="7"/>
@@ -614,7 +585,7 @@
     </w:p>
     <w:p>
       <w:pPr>
-        <w:pStyle w:val="oancuaDanhsach"/>
+        <w:pStyle w:val="ListParagraph"/>
         <w:numPr>
           <w:ilvl w:val="0"/>
           <w:numId w:val="8"/>
@@ -626,7 +597,7 @@
     </w:p>
     <w:p>
       <w:pPr>
-        <w:pStyle w:val="oancuaDanhsach"/>
+        <w:pStyle w:val="ListParagraph"/>
         <w:numPr>
           <w:ilvl w:val="0"/>
           <w:numId w:val="8"/>
@@ -638,7 +609,7 @@
     </w:p>
     <w:p>
       <w:pPr>
-        <w:pStyle w:val="oancuaDanhsach"/>
+        <w:pStyle w:val="ListParagraph"/>
         <w:numPr>
           <w:ilvl w:val="0"/>
           <w:numId w:val="8"/>
@@ -650,7 +621,7 @@
     </w:p>
     <w:p>
       <w:pPr>
-        <w:pStyle w:val="u3"/>
+        <w:pStyle w:val="Heading3"/>
         <w:numPr>
           <w:ilvl w:val="1"/>
           <w:numId w:val="3"/>
@@ -682,7 +653,7 @@
     </w:p>
     <w:p>
       <w:pPr>
-        <w:pStyle w:val="oancuaDanhsach"/>
+        <w:pStyle w:val="ListParagraph"/>
         <w:numPr>
           <w:ilvl w:val="0"/>
           <w:numId w:val="9"/>
@@ -694,7 +665,7 @@
     </w:p>
     <w:p>
       <w:pPr>
-        <w:pStyle w:val="oancuaDanhsach"/>
+        <w:pStyle w:val="ListParagraph"/>
         <w:numPr>
           <w:ilvl w:val="0"/>
           <w:numId w:val="9"/>
@@ -706,7 +677,7 @@
     </w:p>
     <w:p>
       <w:pPr>
-        <w:pStyle w:val="oancuaDanhsach"/>
+        <w:pStyle w:val="ListParagraph"/>
         <w:numPr>
           <w:ilvl w:val="0"/>
           <w:numId w:val="9"/>
@@ -723,7 +694,7 @@
     </w:p>
     <w:p>
       <w:pPr>
-        <w:pStyle w:val="oancuaDanhsach"/>
+        <w:pStyle w:val="ListParagraph"/>
         <w:numPr>
           <w:ilvl w:val="0"/>
           <w:numId w:val="10"/>
@@ -735,7 +706,7 @@
     </w:p>
     <w:p>
       <w:pPr>
-        <w:pStyle w:val="oancuaDanhsach"/>
+        <w:pStyle w:val="ListParagraph"/>
         <w:numPr>
           <w:ilvl w:val="0"/>
           <w:numId w:val="10"/>
@@ -747,7 +718,7 @@
     </w:p>
     <w:p>
       <w:pPr>
-        <w:pStyle w:val="u1"/>
+        <w:pStyle w:val="Heading1"/>
       </w:pPr>
       <w:r>
         <w:t>Phần lõi của hệ thống: Kernel</w:t>
@@ -760,7 +731,7 @@
     </w:p>
     <w:p>
       <w:pPr>
-        <w:pStyle w:val="oancuaDanhsach"/>
+        <w:pStyle w:val="ListParagraph"/>
         <w:numPr>
           <w:ilvl w:val="0"/>
           <w:numId w:val="11"/>
@@ -775,22 +746,14 @@
     </w:p>
     <w:p>
       <w:pPr>
-        <w:pStyle w:val="oancuaDanhsach"/>
+        <w:pStyle w:val="ListParagraph"/>
         <w:numPr>
           <w:ilvl w:val="0"/>
           <w:numId w:val="11"/>
         </w:numPr>
       </w:pPr>
       <w:r>
-        <w:t xml:space="preserve">Sâu hơn, tham chiếu vào các phần mềm trung tâm mà quản lý và cung cấp các tài nguyên máy tính (ví dụ, CPU, RAM và các thiết bị ngoại vi, </w:t>
-      </w:r>
-      <w:proofErr w:type="gramStart"/>
-      <w:r>
-        <w:t>v..v.</w:t>
-      </w:r>
-      <w:proofErr w:type="gramEnd"/>
-      <w:r>
-        <w:t>).</w:t>
+        <w:t>Sâu hơn, tham chiếu vào các phần mềm trung tâm mà quản lý và cung cấp các tài nguyên máy tính (ví dụ, CPU, RAM và các thiết bị ngoại vi, v..v.).</w:t>
       </w:r>
     </w:p>
     <w:p>
@@ -808,7 +771,7 @@
     </w:p>
     <w:p>
       <w:pPr>
-        <w:pStyle w:val="u2"/>
+        <w:pStyle w:val="Heading2"/>
         <w:numPr>
           <w:ilvl w:val="0"/>
           <w:numId w:val="12"/>
@@ -825,7 +788,7 @@
     </w:p>
     <w:p>
       <w:pPr>
-        <w:pStyle w:val="oancuaDanhsach"/>
+        <w:pStyle w:val="ListParagraph"/>
         <w:numPr>
           <w:ilvl w:val="0"/>
           <w:numId w:val="13"/>
@@ -858,7 +821,7 @@
     </w:p>
     <w:p>
       <w:pPr>
-        <w:pStyle w:val="oancuaDanhsach"/>
+        <w:pStyle w:val="ListParagraph"/>
         <w:numPr>
           <w:ilvl w:val="0"/>
           <w:numId w:val="13"/>
@@ -879,7 +842,7 @@
     </w:p>
     <w:p>
       <w:pPr>
-        <w:pStyle w:val="oancuaDanhsach"/>
+        <w:pStyle w:val="ListParagraph"/>
         <w:numPr>
           <w:ilvl w:val="1"/>
           <w:numId w:val="13"/>
@@ -891,7 +854,7 @@
     </w:p>
     <w:p>
       <w:pPr>
-        <w:pStyle w:val="oancuaDanhsach"/>
+        <w:pStyle w:val="ListParagraph"/>
         <w:numPr>
           <w:ilvl w:val="1"/>
           <w:numId w:val="13"/>
@@ -916,27 +879,19 @@
     </w:p>
     <w:p>
       <w:pPr>
-        <w:pStyle w:val="oancuaDanhsach"/>
+        <w:pStyle w:val="ListParagraph"/>
         <w:numPr>
           <w:ilvl w:val="0"/>
           <w:numId w:val="13"/>
         </w:numPr>
       </w:pPr>
       <w:r>
-        <w:t>Cung cấp hệ thống tập tin (file system): Kernel cung cấp một file system ở trên ổ đĩa, cho phép các file có thể được tạo, lấy, cập nhật, xóa, và</w:t>
-      </w:r>
-      <w:proofErr w:type="gramStart"/>
-      <w:r>
-        <w:t xml:space="preserve"> ..</w:t>
-      </w:r>
-      <w:proofErr w:type="gramEnd"/>
-      <w:r>
-        <w:t>v..v.</w:t>
-      </w:r>
-    </w:p>
-    <w:p>
-      <w:pPr>
-        <w:pStyle w:val="oancuaDanhsach"/>
+        <w:t>Cung cấp hệ thống tập tin (file system): Kernel cung cấp một file system ở trên ổ đĩa, cho phép các file có thể được tạo, lấy, cập nhật, xóa, và ..v..v.</w:t>
+      </w:r>
+    </w:p>
+    <w:p>
+      <w:pPr>
+        <w:pStyle w:val="ListParagraph"/>
         <w:numPr>
           <w:ilvl w:val="0"/>
           <w:numId w:val="13"/>
@@ -949,15 +904,7 @@
         <w:t xml:space="preserve"> các</w:t>
       </w:r>
       <w:r>
-        <w:t xml:space="preserve"> tiến trình: Kernel có thể tải một chương trình mới vào trong bộ </w:t>
-      </w:r>
-      <w:proofErr w:type="gramStart"/>
-      <w:r>
-        <w:t>nhớ,cung</w:t>
-      </w:r>
-      <w:proofErr w:type="gramEnd"/>
-      <w:r>
-        <w:t xml:space="preserve"> cấp nó với tài nguyên (như CPU, bộ nhớ, và truy cập tới các tập tin) mà nó cần để chạy.</w:t>
+        <w:t xml:space="preserve"> tiến trình: Kernel có thể tải một chương trình mới vào trong bộ nhớ,cung cấp nó với tài nguyên (như CPU, bộ nhớ, và truy cập tới các tập tin) mà nó cần để chạy.</w:t>
       </w:r>
       <w:r>
         <w:t xml:space="preserve"> </w:t>
@@ -971,22 +918,14 @@
     </w:p>
     <w:p>
       <w:pPr>
-        <w:pStyle w:val="oancuaDanhsach"/>
+        <w:pStyle w:val="ListParagraph"/>
         <w:numPr>
           <w:ilvl w:val="0"/>
           <w:numId w:val="13"/>
         </w:numPr>
       </w:pPr>
       <w:r>
-        <w:t xml:space="preserve">Truy cập vào các thiết bị: các thiết bị (chuột, màn hình, bàn phím, ổ cứng, ổ đĩa </w:t>
-      </w:r>
-      <w:proofErr w:type="gramStart"/>
-      <w:r>
-        <w:t>và .</w:t>
-      </w:r>
-      <w:proofErr w:type="gramEnd"/>
-      <w:r>
-        <w:t>v.</w:t>
+        <w:t>Truy cập vào các thiết bị: các thiết bị (chuột, màn hình, bàn phím, ổ cứng, ổ đĩa và .v.</w:t>
       </w:r>
       <w:r>
         <w:t xml:space="preserve">v.) </w:t>
@@ -997,7 +936,7 @@
     </w:p>
     <w:p>
       <w:pPr>
-        <w:pStyle w:val="oancuaDanhsach"/>
+        <w:pStyle w:val="ListParagraph"/>
         <w:numPr>
           <w:ilvl w:val="0"/>
           <w:numId w:val="13"/>
@@ -1024,22 +963,14 @@
     </w:p>
     <w:p>
       <w:pPr>
-        <w:pStyle w:val="oancuaDanhsach"/>
+        <w:pStyle w:val="ListParagraph"/>
         <w:numPr>
           <w:ilvl w:val="0"/>
           <w:numId w:val="13"/>
         </w:numPr>
       </w:pPr>
       <w:r>
-        <w:t xml:space="preserve">Cung cấp một giao diện lời gọi hệ thống: các tiến trình có thể yêu cầu kernel để thực hiện nhiều nhiệm vụ sử dụng các điểm truy cập vào kernel </w:t>
-      </w:r>
-      <w:proofErr w:type="gramStart"/>
-      <w:r>
-        <w:t>( các</w:t>
-      </w:r>
-      <w:proofErr w:type="gramEnd"/>
-      <w:r>
-        <w:t xml:space="preserve"> lời gọi hệ thống ). </w:t>
+        <w:t xml:space="preserve">Cung cấp một giao diện lời gọi hệ thống: các tiến trình có thể yêu cầu kernel để thực hiện nhiều nhiệm vụ sử dụng các điểm truy cập vào kernel ( các lời gọi hệ thống ). </w:t>
       </w:r>
     </w:p>
     <w:p>
@@ -1058,7 +989,7 @@
     </w:p>
     <w:p>
       <w:pPr>
-        <w:pStyle w:val="u2"/>
+        <w:pStyle w:val="Heading2"/>
         <w:numPr>
           <w:ilvl w:val="0"/>
           <w:numId w:val="12"/>
@@ -1091,21 +1022,31 @@
         <w:t>kernel mode</w:t>
       </w:r>
       <w:r>
+        <w:t xml:space="preserve"> ( có thể được biết tới như là </w:t>
+      </w:r>
+      <w:r>
+        <w:rPr>
+          <w:i/>
+        </w:rPr>
+        <w:t>supervisor mode</w:t>
+      </w:r>
+      <w:r>
+        <w:rPr>
+          <w:i/>
+        </w:rPr>
         <w:t xml:space="preserve"> </w:t>
       </w:r>
-      <w:proofErr w:type="gramStart"/>
-      <w:r>
-        <w:t>( có</w:t>
-      </w:r>
-      <w:proofErr w:type="gramEnd"/>
-      <w:r>
-        <w:t xml:space="preserve"> thể được biết tới như là </w:t>
-      </w:r>
-      <w:r>
-        <w:rPr>
-          <w:i/>
-        </w:rPr>
-        <w:t>supervisor mode</w:t>
+      <w:r>
+        <w:t xml:space="preserve">). Các tập lệnh phần cứng </w:t>
+      </w:r>
+      <w:r>
+        <w:t xml:space="preserve">cho phép thay đổi từ chế độ này qua chế độ khác. Tương tự, các khu vực của bộ nhớ ảo có thể được đánh dấu như là </w:t>
+      </w:r>
+      <w:r>
+        <w:rPr>
+          <w:i/>
+        </w:rPr>
+        <w:t>“user space”</w:t>
       </w:r>
       <w:r>
         <w:rPr>
@@ -1114,24 +1055,6 @@
         <w:t xml:space="preserve"> </w:t>
       </w:r>
       <w:r>
-        <w:t xml:space="preserve">). Các tập lệnh phần cứng </w:t>
-      </w:r>
-      <w:r>
-        <w:t xml:space="preserve">cho phép thay đổi từ chế độ này qua chế độ khác. Tương tự, các khu vực của bộ nhớ ảo có thể được đánh dấu như là </w:t>
-      </w:r>
-      <w:r>
-        <w:rPr>
-          <w:i/>
-        </w:rPr>
-        <w:t>“user space”</w:t>
-      </w:r>
-      <w:r>
-        <w:rPr>
-          <w:i/>
-        </w:rPr>
-        <w:t xml:space="preserve"> </w:t>
-      </w:r>
-      <w:r>
         <w:t xml:space="preserve">hoặc </w:t>
       </w:r>
       <w:r>
@@ -1172,7 +1095,7 @@
     </w:p>
     <w:p>
       <w:pPr>
-        <w:pStyle w:val="u1"/>
+        <w:pStyle w:val="Heading1"/>
       </w:pPr>
       <w:r>
         <w:t>Shell</w:t>
@@ -1204,14 +1127,7 @@
         <w:rPr>
           <w:i/>
         </w:rPr>
-        <w:t xml:space="preserve">login </w:t>
-      </w:r>
-      <w:proofErr w:type="gramStart"/>
-      <w:r>
-        <w:rPr>
-          <w:i/>
-        </w:rPr>
-        <w:t>shell</w:t>
+        <w:t>login shell</w:t>
       </w:r>
       <w:r>
         <w:rPr>
@@ -1220,11 +1136,7 @@
         <w:t xml:space="preserve"> </w:t>
       </w:r>
       <w:r>
-        <w:t xml:space="preserve"> được</w:t>
-      </w:r>
-      <w:proofErr w:type="gramEnd"/>
-      <w:r>
-        <w:t xml:space="preserve"> sử dụng để chỉ ra tiến trình mà</w:t>
+        <w:t xml:space="preserve"> được sử dụng để chỉ ra tiến trình mà</w:t>
       </w:r>
       <w:r>
         <w:t xml:space="preserve"> </w:t>
@@ -1249,7 +1161,7 @@
     </w:p>
     <w:p>
       <w:pPr>
-        <w:pStyle w:val="oancuaDanhsach"/>
+        <w:pStyle w:val="ListParagraph"/>
         <w:numPr>
           <w:ilvl w:val="0"/>
           <w:numId w:val="14"/>
@@ -1279,7 +1191,7 @@
     </w:p>
     <w:p>
       <w:pPr>
-        <w:pStyle w:val="oancuaDanhsach"/>
+        <w:pStyle w:val="ListParagraph"/>
         <w:numPr>
           <w:ilvl w:val="0"/>
           <w:numId w:val="14"/>
@@ -1294,7 +1206,7 @@
     </w:p>
     <w:p>
       <w:pPr>
-        <w:pStyle w:val="oancuaDanhsach"/>
+        <w:pStyle w:val="ListParagraph"/>
         <w:numPr>
           <w:ilvl w:val="0"/>
           <w:numId w:val="14"/>
@@ -1309,7 +1221,7 @@
     </w:p>
     <w:p>
       <w:pPr>
-        <w:pStyle w:val="oancuaDanhsach"/>
+        <w:pStyle w:val="ListParagraph"/>
         <w:numPr>
           <w:ilvl w:val="0"/>
           <w:numId w:val="14"/>
@@ -1347,7 +1259,7 @@
     </w:p>
     <w:p>
       <w:pPr>
-        <w:pStyle w:val="u1"/>
+        <w:pStyle w:val="Heading1"/>
       </w:pPr>
       <w:r>
         <w:t>Users và Groups</w:t>
@@ -1363,7 +1275,7 @@
     </w:p>
     <w:p>
       <w:pPr>
-        <w:pStyle w:val="u2"/>
+        <w:pStyle w:val="Heading2"/>
         <w:numPr>
           <w:ilvl w:val="0"/>
           <w:numId w:val="17"/>
@@ -1413,7 +1325,7 @@
     </w:p>
     <w:p>
       <w:pPr>
-        <w:pStyle w:val="oancuaDanhsach"/>
+        <w:pStyle w:val="ListParagraph"/>
         <w:numPr>
           <w:ilvl w:val="0"/>
           <w:numId w:val="16"/>
@@ -1431,7 +1343,7 @@
     </w:p>
     <w:p>
       <w:pPr>
-        <w:pStyle w:val="oancuaDanhsach"/>
+        <w:pStyle w:val="ListParagraph"/>
         <w:numPr>
           <w:ilvl w:val="0"/>
           <w:numId w:val="16"/>
@@ -1449,7 +1361,7 @@
     </w:p>
     <w:p>
       <w:pPr>
-        <w:pStyle w:val="oancuaDanhsach"/>
+        <w:pStyle w:val="ListParagraph"/>
         <w:numPr>
           <w:ilvl w:val="0"/>
           <w:numId w:val="16"/>
@@ -1490,7 +1402,7 @@
     </w:p>
     <w:p>
       <w:pPr>
-        <w:pStyle w:val="u2"/>
+        <w:pStyle w:val="Heading2"/>
         <w:numPr>
           <w:ilvl w:val="0"/>
           <w:numId w:val="17"/>
@@ -1537,7 +1449,7 @@
     </w:p>
     <w:p>
       <w:pPr>
-        <w:pStyle w:val="oancuaDanhsach"/>
+        <w:pStyle w:val="ListParagraph"/>
         <w:numPr>
           <w:ilvl w:val="0"/>
           <w:numId w:val="18"/>
@@ -1550,15 +1462,7 @@
         <w:t>Group name:</w:t>
       </w:r>
       <w:r>
-        <w:t xml:space="preserve"> Tên của nhóm </w:t>
-      </w:r>
-      <w:proofErr w:type="gramStart"/>
-      <w:r>
-        <w:t>( duy</w:t>
-      </w:r>
-      <w:proofErr w:type="gramEnd"/>
-      <w:r>
-        <w:t xml:space="preserve"> nhất)</w:t>
+        <w:t xml:space="preserve"> Tên của nhóm ( duy nhất)</w:t>
       </w:r>
       <w:r>
         <w:t>.</w:t>
@@ -1566,7 +1470,7 @@
     </w:p>
     <w:p>
       <w:pPr>
-        <w:pStyle w:val="oancuaDanhsach"/>
+        <w:pStyle w:val="ListParagraph"/>
         <w:numPr>
           <w:ilvl w:val="0"/>
           <w:numId w:val="18"/>
@@ -1587,7 +1491,7 @@
     </w:p>
     <w:p>
       <w:pPr>
-        <w:pStyle w:val="oancuaDanhsach"/>
+        <w:pStyle w:val="ListParagraph"/>
         <w:numPr>
           <w:ilvl w:val="0"/>
           <w:numId w:val="18"/>
@@ -1623,7 +1527,7 @@
     </w:p>
     <w:p>
       <w:pPr>
-        <w:pStyle w:val="u2"/>
+        <w:pStyle w:val="Heading2"/>
         <w:numPr>
           <w:ilvl w:val="0"/>
           <w:numId w:val="17"/>
@@ -1680,7 +1584,7 @@
     </w:p>
     <w:p>
       <w:pPr>
-        <w:pStyle w:val="u1"/>
+        <w:pStyle w:val="Heading1"/>
       </w:pPr>
       <w:r>
         <w:t>Phân cấp thư mục đơn, các thư mục, liên kết và các file</w:t>
@@ -1771,7 +1675,7 @@
     </w:p>
     <w:p>
       <w:pPr>
-        <w:pStyle w:val="u2"/>
+        <w:pStyle w:val="Heading2"/>
         <w:numPr>
           <w:ilvl w:val="0"/>
           <w:numId w:val="19"/>
@@ -1823,7 +1727,7 @@
     </w:p>
     <w:p>
       <w:pPr>
-        <w:pStyle w:val="u2"/>
+        <w:pStyle w:val="Heading2"/>
         <w:numPr>
           <w:ilvl w:val="0"/>
           <w:numId w:val="19"/>
@@ -1858,37 +1762,13 @@
     <w:p>
       <w:r>
         <w:lastRenderedPageBreak/>
-        <w:t>Mỗi thư mục bao gồm ít nhất 2 file là</w:t>
-      </w:r>
-      <w:proofErr w:type="gramStart"/>
-      <w:r>
-        <w:t>: .</w:t>
-      </w:r>
-      <w:proofErr w:type="gramEnd"/>
-      <w:r>
-        <w:t xml:space="preserve"> (chấm), liên kết tới bản thân nó, và</w:t>
-      </w:r>
-      <w:proofErr w:type="gramStart"/>
-      <w:r>
-        <w:t xml:space="preserve"> ..</w:t>
-      </w:r>
-      <w:proofErr w:type="gramEnd"/>
-      <w:r>
-        <w:t xml:space="preserve"> (chấ</w:t>
+        <w:t>Mỗi thư mục bao gồm ít nhất 2 file là: . (chấm), liên kết tới bản thân nó, và .. (chấ</w:t>
       </w:r>
       <w:r>
         <w:t>m-</w:t>
       </w:r>
       <w:r>
-        <w:t>chấm</w:t>
-      </w:r>
-      <w:proofErr w:type="gramStart"/>
-      <w:r>
-        <w:t>) ,</w:t>
-      </w:r>
-      <w:proofErr w:type="gramEnd"/>
-      <w:r>
-        <w:t xml:space="preserve"> liên kết tới thư mục cha của nó.</w:t>
+        <w:t>chấm) , liên kết tới thư mục cha của nó.</w:t>
       </w:r>
       <w:r>
         <w:t xml:space="preserve"> Mọi thư mục, ngoại trừ thư mục </w:t>
@@ -1915,15 +1795,7 @@
         <w:t xml:space="preserve"> tới bả</w:t>
       </w:r>
       <w:r>
-        <w:t xml:space="preserve">n thân nó (do đó, </w:t>
-      </w:r>
-      <w:proofErr w:type="gramStart"/>
-      <w:r>
-        <w:t>/..</w:t>
-      </w:r>
-      <w:proofErr w:type="gramEnd"/>
-      <w:r>
-        <w:t xml:space="preserve"> bằng với /)</w:t>
+        <w:t>n thân nó (do đó, /.. bằng với /)</w:t>
       </w:r>
       <w:r>
         <w:t>.</w:t>
@@ -1931,7 +1803,7 @@
     </w:p>
     <w:p>
       <w:pPr>
-        <w:pStyle w:val="u2"/>
+        <w:pStyle w:val="Heading2"/>
         <w:numPr>
           <w:ilvl w:val="0"/>
           <w:numId w:val="19"/>
@@ -2018,21 +1890,10 @@
         <w:rPr>
           <w:i/>
         </w:rPr>
-        <w:t xml:space="preserve">symbolic </w:t>
-      </w:r>
-      <w:proofErr w:type="gramStart"/>
-      <w:r>
-        <w:rPr>
-          <w:i/>
-        </w:rPr>
-        <w:t xml:space="preserve">link </w:t>
-      </w:r>
-      <w:r>
-        <w:t xml:space="preserve"> tham</w:t>
-      </w:r>
-      <w:proofErr w:type="gramEnd"/>
-      <w:r>
-        <w:t xml:space="preserve"> chiếu tới một file không tồn tại, nó được gọi là </w:t>
+        <w:t xml:space="preserve">symbolic link </w:t>
+      </w:r>
+      <w:r>
+        <w:t xml:space="preserve"> tham chiếu tới một file không tồn tại, nó được gọi là </w:t>
       </w:r>
       <w:r>
         <w:rPr>
@@ -2081,7 +1942,7 @@
     </w:p>
     <w:p>
       <w:pPr>
-        <w:pStyle w:val="u2"/>
+        <w:pStyle w:val="Heading2"/>
         <w:numPr>
           <w:ilvl w:val="0"/>
           <w:numId w:val="19"/>
@@ -2093,23 +1954,7 @@
     </w:p>
     <w:p>
       <w:r>
-        <w:t xml:space="preserve">Trong đa phần hệ thống quản lý file Linux, filename có thể lên tới độ dài 255 kí tự. Filename có thể bao gồm bất kỳ kí tự nào ngoại trừ dấu chéo </w:t>
-      </w:r>
-      <w:proofErr w:type="gramStart"/>
-      <w:r>
-        <w:t>( /</w:t>
-      </w:r>
-      <w:proofErr w:type="gramEnd"/>
-      <w:r>
-        <w:t xml:space="preserve"> ) và kí tự null ( \0 ). Tuy nhiên, nó được khuyến khích sử dụng chỉ các chữ cái và số, và dấu chấm </w:t>
-      </w:r>
-      <w:proofErr w:type="gramStart"/>
-      <w:r>
-        <w:t>( .</w:t>
-      </w:r>
-      <w:proofErr w:type="gramEnd"/>
-      <w:r>
-        <w:t xml:space="preserve"> ), dấu gạch chân ( _ ), và dấu gạch ngang ( - ). </w:t>
+        <w:t xml:space="preserve">Trong đa phần hệ thống quản lý file Linux, filename có thể lên tới độ dài 255 kí tự. Filename có thể bao gồm bất kỳ kí tự nào ngoại trừ dấu chéo ( / ) và kí tự null ( \0 ). Tuy nhiên, nó được khuyến khích sử dụng chỉ các chữ cái và số, và dấu chấm ( . ), dấu gạch chân ( _ ), và dấu gạch ngang ( - ). </w:t>
       </w:r>
       <w:r>
         <w:t xml:space="preserve">65 kí tự này được viết trong SUSv3 với tên </w:t>
@@ -2126,7 +1971,7 @@
     </w:p>
     <w:p>
       <w:pPr>
-        <w:pStyle w:val="u2"/>
+        <w:pStyle w:val="Heading2"/>
         <w:numPr>
           <w:ilvl w:val="0"/>
           <w:numId w:val="19"/>
@@ -2144,21 +1989,10 @@
         <w:rPr>
           <w:i/>
         </w:rPr>
-        <w:t>đường dẫn (</w:t>
-      </w:r>
-      <w:proofErr w:type="gramStart"/>
-      <w:r>
-        <w:rPr>
-          <w:i/>
-        </w:rPr>
-        <w:t xml:space="preserve">pathname) </w:t>
-      </w:r>
-      <w:r>
-        <w:t xml:space="preserve"> là</w:t>
-      </w:r>
-      <w:proofErr w:type="gramEnd"/>
-      <w:r>
-        <w:t xml:space="preserve"> một chuỗi gồm có thể gồm các dấu chéo ( / ) ở đầu chuỗi</w:t>
+        <w:t xml:space="preserve">đường dẫn (pathname) </w:t>
+      </w:r>
+      <w:r>
+        <w:t xml:space="preserve"> là một chuỗi gồm có thể gồm các dấu chéo ( / ) ở đầu chuỗi</w:t>
       </w:r>
       <w:r>
         <w:t xml:space="preserve"> và sau đó là chuỗi các filename được chia bởi dấu chéo.</w:t>
@@ -2184,7 +2018,7 @@
     </w:p>
     <w:p>
       <w:pPr>
-        <w:pStyle w:val="oancuaDanhsach"/>
+        <w:pStyle w:val="ListParagraph"/>
         <w:numPr>
           <w:ilvl w:val="0"/>
           <w:numId w:val="20"/>
@@ -2197,20 +2031,12 @@
         <w:t>: bắt đầu với dấ</w:t>
       </w:r>
       <w:r>
-        <w:t xml:space="preserve">u chéo </w:t>
-      </w:r>
-      <w:proofErr w:type="gramStart"/>
-      <w:r>
-        <w:t>( /</w:t>
-      </w:r>
-      <w:proofErr w:type="gramEnd"/>
-      <w:r>
-        <w:t xml:space="preserve"> ). </w:t>
-      </w:r>
-    </w:p>
-    <w:p>
-      <w:pPr>
-        <w:pStyle w:val="oancuaDanhsach"/>
+        <w:t xml:space="preserve">u chéo ( / ). </w:t>
+      </w:r>
+    </w:p>
+    <w:p>
+      <w:pPr>
+        <w:pStyle w:val="ListParagraph"/>
         <w:numPr>
           <w:ilvl w:val="0"/>
           <w:numId w:val="20"/>
@@ -2225,7 +2051,7 @@
     </w:p>
     <w:p>
       <w:pPr>
-        <w:pStyle w:val="u2"/>
+        <w:pStyle w:val="Heading2"/>
         <w:numPr>
           <w:ilvl w:val="0"/>
           <w:numId w:val="19"/>
@@ -2249,21 +2075,13 @@
     <w:p/>
     <w:p>
       <w:pPr>
-        <w:pStyle w:val="u1"/>
+        <w:pStyle w:val="Heading1"/>
       </w:pPr>
       <w:r>
         <w:t xml:space="preserve">Mô hình </w:t>
       </w:r>
       <w:r>
-        <w:t xml:space="preserve">I/O </w:t>
-      </w:r>
-      <w:proofErr w:type="gramStart"/>
-      <w:r>
-        <w:t>( Input</w:t>
-      </w:r>
-      <w:proofErr w:type="gramEnd"/>
-      <w:r>
-        <w:t>/Output)</w:t>
+        <w:t>I/O ( Input/Output)</w:t>
       </w:r>
     </w:p>
     <w:p>
@@ -2271,29 +2089,13 @@
         <w:t>Giống với phương châm trên hệ thống Unix: “Trong một hệ thống Unix, mọi thứ đều là file. Nếu không phải là file thì nó là tiến trình”. Vì vậy, k</w:t>
       </w:r>
       <w:r>
-        <w:t xml:space="preserve">hi thực hiện các hành động I/O </w:t>
-      </w:r>
-      <w:proofErr w:type="gramStart"/>
-      <w:r>
-        <w:t>( Input</w:t>
-      </w:r>
-      <w:proofErr w:type="gramEnd"/>
-      <w:r>
-        <w:t xml:space="preserve">/Output) trong </w:t>
-      </w:r>
-      <w:r>
-        <w:t xml:space="preserve">Linux dựa vào các file. Các lời gọi hệ </w:t>
-      </w:r>
-      <w:proofErr w:type="gramStart"/>
-      <w:r>
-        <w:t xml:space="preserve">thống </w:t>
-      </w:r>
-      <w:r>
-        <w:t xml:space="preserve"> (</w:t>
-      </w:r>
-      <w:proofErr w:type="gramEnd"/>
-      <w:r>
-        <w:t xml:space="preserve">như </w:t>
+        <w:t xml:space="preserve">hi thực hiện các hành động I/O ( Input/Output) trong </w:t>
+      </w:r>
+      <w:r>
+        <w:t xml:space="preserve">Linux dựa vào các file. Các lời gọi hệ thống </w:t>
+      </w:r>
+      <w:r>
+        <w:t xml:space="preserve"> (như </w:t>
       </w:r>
       <w:r>
         <w:rPr>
@@ -2331,7 +2133,7 @@
     </w:p>
     <w:p>
       <w:pPr>
-        <w:pStyle w:val="u2"/>
+        <w:pStyle w:val="Heading2"/>
         <w:numPr>
           <w:ilvl w:val="0"/>
           <w:numId w:val="21"/>
@@ -2366,7 +2168,7 @@
     </w:p>
     <w:p>
       <w:pPr>
-        <w:pStyle w:val="oancuaDanhsach"/>
+        <w:pStyle w:val="ListParagraph"/>
         <w:numPr>
           <w:ilvl w:val="0"/>
           <w:numId w:val="22"/>
@@ -2387,7 +2189,7 @@
     </w:p>
     <w:p>
       <w:pPr>
-        <w:pStyle w:val="oancuaDanhsach"/>
+        <w:pStyle w:val="ListParagraph"/>
         <w:numPr>
           <w:ilvl w:val="0"/>
           <w:numId w:val="22"/>
@@ -2408,7 +2210,7 @@
     </w:p>
     <w:p>
       <w:pPr>
-        <w:pStyle w:val="oancuaDanhsach"/>
+        <w:pStyle w:val="ListParagraph"/>
         <w:numPr>
           <w:ilvl w:val="0"/>
           <w:numId w:val="22"/>
@@ -2429,7 +2231,7 @@
     </w:p>
     <w:p>
       <w:pPr>
-        <w:pStyle w:val="u1"/>
+        <w:pStyle w:val="Heading1"/>
       </w:pPr>
       <w:r>
         <w:t>Program</w:t>
@@ -2517,7 +2319,7 @@
     </w:p>
     <w:p>
       <w:pPr>
-        <w:pStyle w:val="u1"/>
+        <w:pStyle w:val="Heading1"/>
       </w:pPr>
       <w:r>
         <w:t>Tiến trình</w:t>
@@ -2525,13 +2327,8 @@
     </w:p>
     <w:p>
       <w:r>
-        <w:t xml:space="preserve">Hiểu một cách đơn giản, một tiến trình là một chương trình đang chạy. Khi một chương trình được thực thi, kernel tải các đoạn mã của chương trình vào trong bộ nhớ ảo, cấp phát bộ nhớ cho các biến, lưu lại các thông tin (như process ID, trạng thái kết thúc, userIDs </w:t>
-      </w:r>
-      <w:proofErr w:type="gramStart"/>
-      <w:r>
-        <w:t>v.v. )</w:t>
-      </w:r>
-      <w:proofErr w:type="gramEnd"/>
+        <w:t>Hiểu một cách đơn giản, một tiến trình là một chương trình đang chạy. Khi một chương trình được thực thi, kernel tải các đoạn mã của chương trình vào trong bộ nhớ ảo, cấp phát bộ nhớ cho các biến, lưu lại các thông tin (như process ID, trạng thái kết thúc, userIDs v.v. )</w:t>
+      </w:r>
       <w:r>
         <w:t xml:space="preserve"> về tiến trình.</w:t>
       </w:r>
@@ -2546,7 +2343,7 @@
     </w:p>
     <w:p>
       <w:pPr>
-        <w:pStyle w:val="u2"/>
+        <w:pStyle w:val="Heading2"/>
         <w:numPr>
           <w:ilvl w:val="0"/>
           <w:numId w:val="23"/>
@@ -2576,17 +2373,12 @@
         <w:t>oạn</w:t>
       </w:r>
       <w:r>
-        <w:t xml:space="preserve"> (segment</w:t>
-      </w:r>
-      <w:proofErr w:type="gramStart"/>
-      <w:r>
-        <w:t>) :</w:t>
-      </w:r>
-      <w:proofErr w:type="gramEnd"/>
-    </w:p>
-    <w:p>
-      <w:pPr>
-        <w:pStyle w:val="oancuaDanhsach"/>
+        <w:t xml:space="preserve"> (segment) :</w:t>
+      </w:r>
+    </w:p>
+    <w:p>
+      <w:pPr>
+        <w:pStyle w:val="ListParagraph"/>
         <w:numPr>
           <w:ilvl w:val="0"/>
           <w:numId w:val="24"/>
@@ -2604,7 +2396,7 @@
     </w:p>
     <w:p>
       <w:pPr>
-        <w:pStyle w:val="oancuaDanhsach"/>
+        <w:pStyle w:val="ListParagraph"/>
         <w:numPr>
           <w:ilvl w:val="0"/>
           <w:numId w:val="24"/>
@@ -2622,7 +2414,7 @@
     </w:p>
     <w:p>
       <w:pPr>
-        <w:pStyle w:val="oancuaDanhsach"/>
+        <w:pStyle w:val="ListParagraph"/>
         <w:numPr>
           <w:ilvl w:val="0"/>
           <w:numId w:val="24"/>
@@ -2646,7 +2438,7 @@
     </w:p>
     <w:p>
       <w:pPr>
-        <w:pStyle w:val="oancuaDanhsach"/>
+        <w:pStyle w:val="ListParagraph"/>
         <w:numPr>
           <w:ilvl w:val="0"/>
           <w:numId w:val="24"/>
@@ -2676,7 +2468,7 @@
     </w:p>
     <w:p>
       <w:pPr>
-        <w:pStyle w:val="u2"/>
+        <w:pStyle w:val="Heading2"/>
         <w:numPr>
           <w:ilvl w:val="0"/>
           <w:numId w:val="23"/>
@@ -2690,30 +2482,14 @@
       <w:r>
         <w:t xml:space="preserve">Một tiến trình có thể tạo ra một tiến trình mới nhờ lời gọi hệ thống </w:t>
       </w:r>
-      <w:proofErr w:type="gramStart"/>
-      <w:r>
-        <w:rPr>
-          <w:i/>
-        </w:rPr>
-        <w:t>fork(</w:t>
-      </w:r>
-      <w:proofErr w:type="gramEnd"/>
-      <w:r>
-        <w:rPr>
-          <w:i/>
-        </w:rPr>
-        <w:t>)</w:t>
-      </w:r>
-      <w:r>
-        <w:t xml:space="preserve">. Tiến trình mà gọi đến </w:t>
-      </w:r>
-      <w:proofErr w:type="gramStart"/>
-      <w:r>
-        <w:t>fork(</w:t>
-      </w:r>
-      <w:proofErr w:type="gramEnd"/>
-      <w:r>
-        <w:t xml:space="preserve">) là tiến trình cha và tiến tình mới được tạo ra là tiến trình con. Kernel tạo ra một tiến trình con bằng cách tạo một bản sao của tiến trình cha. </w:t>
+      <w:r>
+        <w:rPr>
+          <w:i/>
+        </w:rPr>
+        <w:t>fork()</w:t>
+      </w:r>
+      <w:r>
+        <w:t xml:space="preserve">. Tiến trình mà gọi đến fork() là tiến trình cha và tiến tình mới được tạo ra là tiến trình con. Kernel tạo ra một tiến trình con bằng cách tạo một bản sao của tiến trình cha. </w:t>
       </w:r>
       <w:r>
         <w:t xml:space="preserve">Tiến trình con sẽ sao chép toàn bộ dữ liệu, stack, heap </w:t>
@@ -2729,19 +2505,11 @@
       <w:r>
         <w:t xml:space="preserve">Tiến trình con có thể thực hiện tập lệnh khác với tiến trình cha bằng cách goi đến lời gọi hệ thống </w:t>
       </w:r>
-      <w:proofErr w:type="gramStart"/>
-      <w:r>
-        <w:rPr>
-          <w:i/>
-        </w:rPr>
-        <w:t>execve(</w:t>
-      </w:r>
-      <w:proofErr w:type="gramEnd"/>
-      <w:r>
-        <w:rPr>
-          <w:i/>
-        </w:rPr>
-        <w:t>)</w:t>
+      <w:r>
+        <w:rPr>
+          <w:i/>
+        </w:rPr>
+        <w:t>execve()</w:t>
       </w:r>
       <w:r>
         <w:t xml:space="preserve"> để tải chương trình mới vào tiến trình con. </w:t>
@@ -2749,7 +2517,7 @@
     </w:p>
     <w:p>
       <w:pPr>
-        <w:pStyle w:val="u2"/>
+        <w:pStyle w:val="Heading2"/>
         <w:numPr>
           <w:ilvl w:val="0"/>
           <w:numId w:val="23"/>
@@ -2791,7 +2559,7 @@
     </w:p>
     <w:p>
       <w:pPr>
-        <w:pStyle w:val="u3"/>
+        <w:pStyle w:val="Heading3"/>
         <w:numPr>
           <w:ilvl w:val="1"/>
           <w:numId w:val="23"/>
@@ -2814,31 +2582,20 @@
     </w:p>
     <w:p>
       <w:pPr>
-        <w:pStyle w:val="oancuaDanhsach"/>
+        <w:pStyle w:val="ListParagraph"/>
         <w:numPr>
           <w:ilvl w:val="0"/>
           <w:numId w:val="25"/>
         </w:numPr>
       </w:pPr>
       <w:r>
-        <w:t xml:space="preserve">Sử dụng lời gọi hệ </w:t>
-      </w:r>
-      <w:proofErr w:type="gramStart"/>
-      <w:r>
-        <w:t xml:space="preserve">thống  </w:t>
-      </w:r>
-      <w:r>
-        <w:rPr>
-          <w:i/>
-        </w:rPr>
-        <w:t>_</w:t>
-      </w:r>
-      <w:proofErr w:type="gramEnd"/>
-      <w:r>
-        <w:rPr>
-          <w:i/>
-        </w:rPr>
-        <w:t>exit()</w:t>
+        <w:t xml:space="preserve">Sử dụng lời gọi hệ thống  </w:t>
+      </w:r>
+      <w:r>
+        <w:rPr>
+          <w:i/>
+        </w:rPr>
+        <w:t>_exit()</w:t>
       </w:r>
       <w:r>
         <w:t xml:space="preserve"> để kết thúc</w:t>
@@ -2846,7 +2603,7 @@
     </w:p>
     <w:p>
       <w:pPr>
-        <w:pStyle w:val="oancuaDanhsach"/>
+        <w:pStyle w:val="ListParagraph"/>
         <w:numPr>
           <w:ilvl w:val="0"/>
           <w:numId w:val="25"/>
@@ -2876,15 +2633,7 @@
         <w:t xml:space="preserve">trạng thái kết thúc </w:t>
       </w:r>
       <w:r>
-        <w:t xml:space="preserve">bằng lời gọi hệ thống </w:t>
-      </w:r>
-      <w:proofErr w:type="gramStart"/>
-      <w:r>
-        <w:t>wait(</w:t>
-      </w:r>
-      <w:proofErr w:type="gramEnd"/>
-      <w:r>
-        <w:t>).</w:t>
+        <w:t>bằng lời gọi hệ thống wait().</w:t>
       </w:r>
     </w:p>
     <w:p>
@@ -2897,7 +2646,7 @@
     </w:p>
     <w:p>
       <w:pPr>
-        <w:pStyle w:val="u2"/>
+        <w:pStyle w:val="Heading2"/>
         <w:numPr>
           <w:ilvl w:val="0"/>
           <w:numId w:val="23"/>
@@ -2926,7 +2675,7 @@
     </w:p>
     <w:p>
       <w:pPr>
-        <w:pStyle w:val="oancuaDanhsach"/>
+        <w:pStyle w:val="ListParagraph"/>
         <w:numPr>
           <w:ilvl w:val="0"/>
           <w:numId w:val="26"/>
@@ -2971,7 +2720,7 @@
     </w:p>
     <w:p>
       <w:pPr>
-        <w:pStyle w:val="oancuaDanhsach"/>
+        <w:pStyle w:val="ListParagraph"/>
         <w:numPr>
           <w:ilvl w:val="0"/>
           <w:numId w:val="26"/>
@@ -3010,7 +2759,7 @@
     </w:p>
     <w:p>
       <w:pPr>
-        <w:pStyle w:val="oancuaDanhsach"/>
+        <w:pStyle w:val="ListParagraph"/>
         <w:numPr>
           <w:ilvl w:val="0"/>
           <w:numId w:val="26"/>
@@ -3055,7 +2804,7 @@
     </w:p>
     <w:p>
       <w:pPr>
-        <w:pStyle w:val="u2"/>
+        <w:pStyle w:val="Heading2"/>
         <w:numPr>
           <w:ilvl w:val="0"/>
           <w:numId w:val="23"/>
@@ -3111,7 +2860,7 @@
     </w:p>
     <w:p>
       <w:pPr>
-        <w:pStyle w:val="u2"/>
+        <w:pStyle w:val="Heading2"/>
         <w:numPr>
           <w:ilvl w:val="0"/>
           <w:numId w:val="23"/>
@@ -3187,7 +2936,7 @@
     </w:p>
     <w:p>
       <w:pPr>
-        <w:pStyle w:val="u2"/>
+        <w:pStyle w:val="Heading2"/>
         <w:numPr>
           <w:ilvl w:val="0"/>
           <w:numId w:val="23"/>
@@ -3259,7 +3008,7 @@
     </w:p>
     <w:p>
       <w:pPr>
-        <w:pStyle w:val="u2"/>
+        <w:pStyle w:val="Heading2"/>
         <w:numPr>
           <w:ilvl w:val="0"/>
           <w:numId w:val="23"/>
@@ -3285,7 +3034,7 @@
     </w:p>
     <w:p>
       <w:pPr>
-        <w:pStyle w:val="oancuaDanhsach"/>
+        <w:pStyle w:val="ListParagraph"/>
         <w:numPr>
           <w:ilvl w:val="0"/>
           <w:numId w:val="27"/>
@@ -3297,7 +3046,7 @@
     </w:p>
     <w:p>
       <w:pPr>
-        <w:pStyle w:val="oancuaDanhsach"/>
+        <w:pStyle w:val="ListParagraph"/>
         <w:numPr>
           <w:ilvl w:val="0"/>
           <w:numId w:val="27"/>
@@ -3347,7 +3096,7 @@
     </w:p>
     <w:p>
       <w:pPr>
-        <w:pStyle w:val="u2"/>
+        <w:pStyle w:val="Heading2"/>
         <w:numPr>
           <w:ilvl w:val="0"/>
           <w:numId w:val="23"/>
@@ -3400,19 +3149,11 @@
       <w:r>
         <w:t xml:space="preserve">bao gồm một tên và một giá trị tương ứng đi với nó. Khi một tiến trình mới được tạo thông qua lệnh </w:t>
       </w:r>
-      <w:proofErr w:type="gramStart"/>
-      <w:r>
-        <w:rPr>
-          <w:i/>
-        </w:rPr>
-        <w:t>fork(</w:t>
-      </w:r>
-      <w:proofErr w:type="gramEnd"/>
-      <w:r>
-        <w:rPr>
-          <w:i/>
-        </w:rPr>
-        <w:t>)</w:t>
+      <w:r>
+        <w:rPr>
+          <w:i/>
+        </w:rPr>
+        <w:t>fork()</w:t>
       </w:r>
       <w:r>
         <w:t xml:space="preserve">, nó kế thừa toàn bộ </w:t>
@@ -3441,7 +3182,7 @@
     </w:p>
     <w:p>
       <w:pPr>
-        <w:pStyle w:val="u2"/>
+        <w:pStyle w:val="Heading2"/>
         <w:numPr>
           <w:ilvl w:val="0"/>
           <w:numId w:val="23"/>
@@ -3461,35 +3202,22 @@
       <w:r>
         <w:t xml:space="preserve">CPU. Sử dụng lời gọi hàm </w:t>
       </w:r>
-      <w:proofErr w:type="gramStart"/>
-      <w:r>
-        <w:rPr>
-          <w:i/>
-        </w:rPr>
-        <w:t>setrlimit(</w:t>
-      </w:r>
-      <w:proofErr w:type="gramEnd"/>
-      <w:r>
-        <w:rPr>
-          <w:i/>
-        </w:rPr>
-        <w:t>)</w:t>
+      <w:r>
+        <w:rPr>
+          <w:i/>
+        </w:rPr>
+        <w:t>setrlimit()</w:t>
       </w:r>
       <w:r>
         <w:t xml:space="preserve">, một tiến trình có thể thiết lập giới hạn tiêu thụ tài nguyên máy tính tối đa. </w:t>
       </w:r>
       <w:r>
-        <w:t xml:space="preserve">Có 2 giá trị được sử dụng với mỗi giới hạn </w:t>
-      </w:r>
-      <w:proofErr w:type="gramStart"/>
-      <w:r>
-        <w:t>là :</w:t>
-      </w:r>
-      <w:proofErr w:type="gramEnd"/>
-    </w:p>
-    <w:p>
-      <w:pPr>
-        <w:pStyle w:val="oancuaDanhsach"/>
+        <w:t>Có 2 giá trị được sử dụng với mỗi giới hạn là :</w:t>
+      </w:r>
+    </w:p>
+    <w:p>
+      <w:pPr>
+        <w:pStyle w:val="ListParagraph"/>
         <w:numPr>
           <w:ilvl w:val="0"/>
           <w:numId w:val="28"/>
@@ -3499,26 +3227,15 @@
         <w:rPr>
           <w:i/>
         </w:rPr>
-        <w:t xml:space="preserve">Soft </w:t>
-      </w:r>
-      <w:proofErr w:type="gramStart"/>
-      <w:r>
-        <w:rPr>
-          <w:i/>
-        </w:rPr>
-        <w:t xml:space="preserve">limit </w:t>
-      </w:r>
-      <w:r>
-        <w:t>:</w:t>
-      </w:r>
-      <w:proofErr w:type="gramEnd"/>
-      <w:r>
-        <w:t xml:space="preserve"> đưa ra các giới hạn về số lượng tài nguyên có thể tiêu thụ</w:t>
-      </w:r>
-    </w:p>
-    <w:p>
-      <w:pPr>
-        <w:pStyle w:val="oancuaDanhsach"/>
+        <w:t xml:space="preserve">Soft limit </w:t>
+      </w:r>
+      <w:r>
+        <w:t>: đưa ra các giới hạn về số lượng tài nguyên có thể tiêu thụ</w:t>
+      </w:r>
+    </w:p>
+    <w:p>
+      <w:pPr>
+        <w:pStyle w:val="ListParagraph"/>
         <w:numPr>
           <w:ilvl w:val="0"/>
           <w:numId w:val="28"/>
@@ -3528,21 +3245,10 @@
         <w:rPr>
           <w:i/>
         </w:rPr>
-        <w:t xml:space="preserve">Hard </w:t>
-      </w:r>
-      <w:proofErr w:type="gramStart"/>
-      <w:r>
-        <w:rPr>
-          <w:i/>
-        </w:rPr>
-        <w:t xml:space="preserve">limit </w:t>
-      </w:r>
-      <w:r>
-        <w:t>:</w:t>
-      </w:r>
-      <w:proofErr w:type="gramEnd"/>
-      <w:r>
-        <w:t xml:space="preserve"> chứa một giá trị cận trên mà đựa vào đó để điều chỉnh </w:t>
+        <w:t xml:space="preserve">Hard limit </w:t>
+      </w:r>
+      <w:r>
+        <w:t xml:space="preserve">: chứa một giá trị cận trên mà đựa vào đó để điều chỉnh </w:t>
       </w:r>
       <w:r>
         <w:rPr>
@@ -3594,7 +3300,7 @@
     </w:p>
     <w:p>
       <w:pPr>
-        <w:pStyle w:val="u1"/>
+        <w:pStyle w:val="Heading1"/>
       </w:pPr>
       <w:r>
         <w:t>Memory Mappings</w:t>
@@ -3607,19 +3313,11 @@
       <w:r>
         <w:t xml:space="preserve"> </w:t>
       </w:r>
-      <w:proofErr w:type="gramStart"/>
-      <w:r>
-        <w:rPr>
-          <w:i/>
-        </w:rPr>
-        <w:t>mmap(</w:t>
-      </w:r>
-      <w:proofErr w:type="gramEnd"/>
-      <w:r>
-        <w:rPr>
-          <w:i/>
-        </w:rPr>
-        <w:t>)</w:t>
+      <w:r>
+        <w:rPr>
+          <w:i/>
+        </w:rPr>
+        <w:t>mmap()</w:t>
       </w:r>
       <w:r>
         <w:t xml:space="preserve"> tạo ra một </w:t>
@@ -3642,7 +3340,7 @@
     </w:p>
     <w:p>
       <w:pPr>
-        <w:pStyle w:val="oancuaDanhsach"/>
+        <w:pStyle w:val="ListParagraph"/>
         <w:numPr>
           <w:ilvl w:val="0"/>
           <w:numId w:val="29"/>
@@ -3663,7 +3361,7 @@
     </w:p>
     <w:p>
       <w:pPr>
-        <w:pStyle w:val="oancuaDanhsach"/>
+        <w:pStyle w:val="ListParagraph"/>
         <w:numPr>
           <w:ilvl w:val="0"/>
           <w:numId w:val="29"/>
@@ -3734,7 +3432,7 @@
     </w:p>
     <w:p>
       <w:pPr>
-        <w:pStyle w:val="u1"/>
+        <w:pStyle w:val="Heading1"/>
       </w:pPr>
       <w:r>
         <w:lastRenderedPageBreak/>
@@ -3790,31 +3488,413 @@
     </w:p>
     <w:p>
       <w:pPr>
-        <w:pStyle w:val="u2"/>
+        <w:pStyle w:val="Heading2"/>
         <w:numPr>
           <w:ilvl w:val="0"/>
           <w:numId w:val="30"/>
         </w:numPr>
       </w:pPr>
       <w:r>
-        <w:t>Static libraries</w:t>
-      </w:r>
-    </w:p>
-    <w:p>
-      <w:r>
-        <w:t>Static library là</w:t>
-      </w:r>
+        <w:t xml:space="preserve">Thư viện </w:t>
+      </w:r>
+      <w:r>
+        <w:t xml:space="preserve">Static </w:t>
+      </w:r>
+    </w:p>
+    <w:p>
+      <w:r>
+        <w:t>Vào thời điểm ban đầu của hệ thông Unix,</w:t>
+      </w:r>
+      <w:r>
+        <w:t xml:space="preserve"> thư viện</w:t>
+      </w:r>
+      <w:r>
+        <w:t xml:space="preserve"> </w:t>
+      </w:r>
+      <w:r>
+        <w:rPr>
+          <w:i/>
+        </w:rPr>
+        <w:t>s</w:t>
+      </w:r>
+      <w:r>
+        <w:rPr>
+          <w:i/>
+        </w:rPr>
+        <w:t>tatic</w:t>
+      </w:r>
+      <w:r>
+        <w:t xml:space="preserve"> là loại thư viện duy nhất.</w:t>
+      </w:r>
+      <w:r>
+        <w:t xml:space="preserve"> Thư viện </w:t>
+      </w:r>
+      <w:r>
+        <w:rPr>
+          <w:i/>
+        </w:rPr>
+        <w:t>s</w:t>
+      </w:r>
+      <w:r>
+        <w:rPr>
+          <w:i/>
+        </w:rPr>
+        <w:t>tatic</w:t>
+      </w:r>
+      <w:r>
+        <w:t xml:space="preserve"> cung cấp các </w:t>
+      </w:r>
+      <w:r>
+        <w:t>nhóm được cấu trúc trong các compiled module.</w:t>
+      </w:r>
+      <w:r>
+        <w:t xml:space="preserve"> Để sử dụng các hàm từ mộ</w:t>
+      </w:r>
+      <w:r>
+        <w:t xml:space="preserve">t thư viện </w:t>
+      </w:r>
+      <w:r>
+        <w:rPr>
+          <w:i/>
+        </w:rPr>
+        <w:t>static</w:t>
+      </w:r>
+      <w:r>
+        <w:t xml:space="preserve"> </w:t>
+      </w:r>
+      <w:r>
+        <w:t>cần phải xác định vị trí của thư viện</w:t>
+      </w:r>
+      <w:r>
+        <w:t xml:space="preserve"> </w:t>
+      </w:r>
+      <w:r>
+        <w:t xml:space="preserve">bằng cách sử dụng các câu lệnh liên kết </w:t>
+      </w:r>
+      <w:r>
+        <w:t>khi build một chương trình.</w:t>
+      </w:r>
+      <w:r>
+        <w:t xml:space="preserve"> Sau khi đã </w:t>
+      </w:r>
+      <w:r>
+        <w:t>định được vị trí của thư viện, linker sao chép các object module từ thư vi</w:t>
+      </w:r>
+      <w:r>
+        <w:t>ện và sao chép chúng vào trong file thực thi.</w:t>
+      </w:r>
+      <w:r>
+        <w:t xml:space="preserve"> Chúng ta nói rằng một chương trình như vậy là </w:t>
+      </w:r>
+      <w:r>
+        <w:rPr>
+          <w:i/>
+        </w:rPr>
+        <w:t>statically linked</w:t>
+      </w:r>
+      <w:r>
+        <w:t>.</w:t>
+      </w:r>
+    </w:p>
+    <w:p>
+      <w:r>
+        <w:t>T</w:t>
+      </w:r>
+      <w:r>
+        <w:t>hư viện Static cũng tồn tại một số nhược điểm do tính chất phải sao chép các object module vào file thực thi.</w:t>
+      </w:r>
+    </w:p>
+    <w:p>
+      <w:pPr>
+        <w:pStyle w:val="ListParagraph"/>
+        <w:numPr>
+          <w:ilvl w:val="0"/>
+          <w:numId w:val="31"/>
+        </w:numPr>
+      </w:pPr>
+      <w:r>
+        <w:t xml:space="preserve">Tốn bộ nhớ: Do việc phải sao chép vào file thực thi nên mỗi </w:t>
+      </w:r>
+      <w:r>
+        <w:t>lần liên kết</w:t>
+      </w:r>
+      <w:r>
+        <w:t xml:space="preserve"> sẽ có một object module riêng</w:t>
+      </w:r>
+      <w:r>
+        <w:t xml:space="preserve"> và có thể xảy ra việc trùng lặp trong cùng một chương trình dẫn đến việc tốn bộ nhớ không đáng có.</w:t>
+      </w:r>
+      <w:r>
+        <w:t xml:space="preserve"> </w:t>
+      </w:r>
+      <w:r>
+        <w:t>Ngoài ra, nhiều chương trình có thể liên kết đến cùng bộ thư viện nên cũng sinh ra việc tiêu hao bộ nhớ.</w:t>
+      </w:r>
+    </w:p>
+    <w:p>
+      <w:pPr>
+        <w:pStyle w:val="ListParagraph"/>
+        <w:numPr>
+          <w:ilvl w:val="0"/>
+          <w:numId w:val="31"/>
+        </w:numPr>
+      </w:pPr>
+      <w:r>
+        <w:t>Phải liên kết lại thư viện khi thư viện có sự thay đổi</w:t>
+      </w:r>
+      <w:r>
+        <w:t>: do phải sao chép các object module nên khi có sự thay đổi trong thư viện gốc thì chương trình phải được liên kết lại.</w:t>
+      </w:r>
+    </w:p>
+    <w:p>
+      <w:pPr>
+        <w:pStyle w:val="Heading2"/>
+        <w:numPr>
+          <w:ilvl w:val="0"/>
+          <w:numId w:val="30"/>
+        </w:numPr>
+      </w:pPr>
+      <w:r>
+        <w:t>Thư viện Shared</w:t>
+      </w:r>
+    </w:p>
+    <w:p>
+      <w:r>
+        <w:t xml:space="preserve"> </w:t>
+      </w:r>
+      <w:r>
+        <w:t>Thư viện shared được thiết kế nhằm giải quyết các vấn đề của thư viện static.</w:t>
+      </w:r>
+    </w:p>
+    <w:p>
+      <w:r>
+        <w:t xml:space="preserve">Nếu một chương trình liên kết tới một thư viện shared, thì linker chỉ lưu lại thông tin giúp cho file thực thi biết vị trí của </w:t>
+      </w:r>
+      <w:r>
+        <w:t>để khởi chạy thư viện sha</w:t>
+      </w:r>
+      <w:r>
+        <w:t xml:space="preserve">red. Khi file thực thi được tải vào trong bộ nhớ, chương trình sẽ gọi đến </w:t>
+      </w:r>
+      <w:r>
+        <w:rPr>
+          <w:i/>
+        </w:rPr>
+        <w:t>dynamic linker</w:t>
+      </w:r>
+      <w:r>
+        <w:t xml:space="preserve"> để đảm bảo thư viện shared tồn tại và gọi tới các hàm trong thư viện shared.</w:t>
+      </w:r>
+    </w:p>
+    <w:p>
+      <w:r>
+        <w:t>Tại một thờ</w:t>
+      </w:r>
+      <w:r>
+        <w:t>i điểm bất kỳ</w:t>
+      </w:r>
+      <w:r>
+        <w:t>, chỉ có duy nhất một bả</w:t>
+      </w:r>
+      <w:r>
+        <w:t>n sao chép của thư viện shared ở trong bộ nhớ, tất cả các chương trình sẽ sử dụng chung bản sao chép này.</w:t>
+      </w:r>
+    </w:p>
+    <w:p>
+      <w:r>
+        <w:t>Điều này sẽ vừa giúp tiết kiệm bộ nhớ và khi muốn cập nhật thư viện thì chỉ cần cập nhật lại duy nhất bản sao chép trong bộ nhớ RAM.</w:t>
+      </w:r>
+    </w:p>
+    <w:p>
+      <w:pPr>
+        <w:pStyle w:val="Heading1"/>
+      </w:pPr>
+      <w:r>
+        <w:t>Interprocess Communication (IPC) và đồng bộ</w:t>
+      </w:r>
+    </w:p>
+    <w:p>
+      <w:r>
+        <w:t>Trong một hệ thống Linux bao gồm một số lượng lớn các tiến trình, rất nhiều trong số chúng được thực hiện độc lập với nhau. Tuy nhiên, nhiều tiến trình cần kết hợp với nhau để thực hiện. Các tiến trình này cần phải giao tiếp với nhau và đồng bộ các hành động của chúng.</w:t>
+      </w:r>
+    </w:p>
+    <w:p>
+      <w:r>
+        <w:t>Các tiến trình có thể giao tiếp với nhau thông qua việc đọc và ghi thông tin lên file. Tuy nhiên, đối với nhiều chương trình, giải pháp này quá chậm và không mềm dẻo.</w:t>
+      </w:r>
+    </w:p>
+    <w:p>
+      <w:r>
+        <w:t xml:space="preserve">Vì vậy, Linux cung cấp một lượng lớn các cơ chế cho việc </w:t>
+      </w:r>
+      <w:r>
+        <w:rPr>
+          <w:i/>
+        </w:rPr>
+        <w:t>interprocess communication (IPC – giao tiếp giữa các tiến trình)</w:t>
+      </w:r>
+      <w:r>
+        <w:t>:</w:t>
+      </w:r>
+    </w:p>
+    <w:p>
+      <w:pPr>
+        <w:pStyle w:val="ListParagraph"/>
+        <w:numPr>
+          <w:ilvl w:val="0"/>
+          <w:numId w:val="32"/>
+        </w:numPr>
+      </w:pPr>
+      <w:r>
+        <w:rPr>
+          <w:i/>
+        </w:rPr>
+        <w:t>signals</w:t>
+      </w:r>
+      <w:r>
+        <w:t>: được sử dụng để chỉ ra khi có “sự kiện” diễn ra</w:t>
+      </w:r>
+    </w:p>
+    <w:p>
+      <w:pPr>
+        <w:pStyle w:val="ListParagraph"/>
+        <w:numPr>
+          <w:ilvl w:val="0"/>
+          <w:numId w:val="32"/>
+        </w:numPr>
+      </w:pPr>
+      <w:r>
+        <w:rPr>
+          <w:i/>
+        </w:rPr>
+        <w:lastRenderedPageBreak/>
+        <w:t>pipes</w:t>
+      </w:r>
+      <w:r>
+        <w:t xml:space="preserve"> và </w:t>
+      </w:r>
+      <w:r>
+        <w:rPr>
+          <w:i/>
+        </w:rPr>
+        <w:t xml:space="preserve">FIFOs </w:t>
+      </w:r>
+      <w:r>
+        <w:t>: được sử dụng để trao đổi dữ liệu giữa các tiến trình</w:t>
+      </w:r>
+      <w:r>
+        <w:t>.</w:t>
+      </w:r>
+    </w:p>
+    <w:p>
+      <w:pPr>
+        <w:pStyle w:val="ListParagraph"/>
+        <w:numPr>
+          <w:ilvl w:val="0"/>
+          <w:numId w:val="32"/>
+        </w:numPr>
+      </w:pPr>
+      <w:r>
+        <w:rPr>
+          <w:i/>
+        </w:rPr>
+        <w:t xml:space="preserve">sockets </w:t>
+      </w:r>
+      <w:r>
+        <w:t>: sử dụng để vẫn chuyển dữ liệu giữa các tiến trình trên cùng một host hoặ</w:t>
+      </w:r>
+      <w:r>
+        <w:t>c khác host thông qua mạng.</w:t>
+      </w:r>
+    </w:p>
+    <w:p>
+      <w:pPr>
+        <w:pStyle w:val="ListParagraph"/>
+        <w:numPr>
+          <w:ilvl w:val="0"/>
+          <w:numId w:val="32"/>
+        </w:numPr>
+      </w:pPr>
+      <w:r>
+        <w:rPr>
+          <w:i/>
+        </w:rPr>
+        <w:t>file locking</w:t>
+      </w:r>
+      <w:r>
+        <w:t xml:space="preserve"> : cho phép một tiến trình khóa một số vị trí của file để ngăn chặn việc đọc hoặc cập nhật nội dung file.</w:t>
+      </w:r>
+    </w:p>
+    <w:p>
+      <w:pPr>
+        <w:pStyle w:val="ListParagraph"/>
+        <w:numPr>
+          <w:ilvl w:val="0"/>
+          <w:numId w:val="32"/>
+        </w:numPr>
+      </w:pPr>
+      <w:r>
+        <w:rPr>
+          <w:i/>
+        </w:rPr>
+        <w:t>message queues</w:t>
+      </w:r>
+      <w:r>
+        <w:t xml:space="preserve"> </w:t>
+      </w:r>
+      <w:r>
+        <w:t>: trao đổi các thông điệp giữa các tiến trình.</w:t>
+      </w:r>
+    </w:p>
+    <w:p>
+      <w:pPr>
+        <w:pStyle w:val="ListParagraph"/>
+        <w:numPr>
+          <w:ilvl w:val="0"/>
+          <w:numId w:val="32"/>
+        </w:numPr>
+      </w:pPr>
+      <w:r>
+        <w:rPr>
+          <w:i/>
+        </w:rPr>
+        <w:t>semaphores</w:t>
+      </w:r>
+      <w:r>
+        <w:t xml:space="preserve"> : để đồng bộ các hành động của các tiến trình.</w:t>
+      </w:r>
+    </w:p>
+    <w:p>
+      <w:pPr>
+        <w:pStyle w:val="ListParagraph"/>
+        <w:numPr>
+          <w:ilvl w:val="0"/>
+          <w:numId w:val="32"/>
+        </w:numPr>
+      </w:pPr>
+      <w:r>
+        <w:rPr>
+          <w:i/>
+        </w:rPr>
+        <w:t>shared memory</w:t>
+      </w:r>
+      <w:r>
+        <w:t xml:space="preserve"> : cho phép hai hoặc nhiều tiến trình chia sẻ một phần bộ nhớ. Khi một tiến trình thay đổi nội dung trong vùng nhớ này, tất cả các tiến trình khác cũng sẽ nhìn thấy sự thay đổi.</w:t>
+      </w:r>
+    </w:p>
+    <w:p>
+      <w:pPr>
+        <w:pStyle w:val="Heading1"/>
+      </w:pPr>
+      <w:r>
+        <w:t>Signals</w:t>
+      </w:r>
+    </w:p>
+    <w:p>
       <w:bookmarkStart w:id="0" w:name="_GoBack"/>
       <w:bookmarkEnd w:id="0"/>
     </w:p>
-    <w:p>
-      <w:pPr>
-        <w:pStyle w:val="u1"/>
-      </w:pPr>
-      <w:r>
-        <w:t xml:space="preserve"> </w:t>
-      </w:r>
-    </w:p>
+    <w:p/>
     <w:p/>
     <w:p/>
     <w:sectPr>
@@ -3828,8 +3908,8 @@
 </file>
 
 <file path=word/numbering.xml><?xml version="1.0" encoding="utf-8"?>
-<w:numbering xmlns:wpc="http://schemas.microsoft.com/office/word/2010/wordprocessingCanvas" xmlns:cx="http://schemas.microsoft.com/office/drawing/2014/chartex" xmlns:cx1="http://schemas.microsoft.com/office/drawing/2015/9/8/chartex" xmlns:cx2="http://schemas.microsoft.com/office/drawing/2015/10/21/chartex" xmlns:cx3="http://schemas.microsoft.com/office/drawing/2016/5/9/chartex" xmlns:cx4="http://schemas.microsoft.com/office/drawing/2016/5/10/chartex" xmlns:cx5="http://schemas.microsoft.com/office/drawing/2016/5/11/chartex" xmlns:cx6="http://schemas.microsoft.com/office/drawing/2016/5/12/chartex" xmlns:cx7="http://schemas.microsoft.com/office/drawing/2016/5/13/chartex" xmlns:cx8="http://schemas.microsoft.com/office/drawing/2016/5/14/chartex" xmlns:mc="http://schemas.openxmlformats.org/markup-compatibility/2006" xmlns:aink="http://schemas.microsoft.com/office/drawing/2016/ink" xmlns:am3d="http://schemas.microsoft.com/office/drawing/2017/model3d" xmlns:o="urn:schemas-microsoft-com:office:office" xmlns:r="http://schemas.openxmlformats.org/officeDocument/2006/relationships" xmlns:m="http://schemas.openxmlformats.org/officeDocument/2006/math" xmlns:v="urn:schemas-microsoft-com:vml" xmlns:wp14="http://schemas.microsoft.com/office/word/2010/wordprocessingDrawing" xmlns:wp="http://schemas.openxmlformats.org/drawingml/2006/wordprocessingDrawing" xmlns:w10="urn:schemas-microsoft-com:office:word" xmlns:w="http://schemas.openxmlformats.org/wordprocessingml/2006/main" xmlns:w14="http://schemas.microsoft.com/office/word/2010/wordml" xmlns:w15="http://schemas.microsoft.com/office/word/2012/wordml" xmlns:w16cid="http://schemas.microsoft.com/office/word/2016/wordml/cid" xmlns:w16se="http://schemas.microsoft.com/office/word/2015/wordml/symex" xmlns:wpg="http://schemas.microsoft.com/office/word/2010/wordprocessingGroup" xmlns:wpi="http://schemas.microsoft.com/office/word/2010/wordprocessingInk" xmlns:wne="http://schemas.microsoft.com/office/word/2006/wordml" xmlns:wps="http://schemas.microsoft.com/office/word/2010/wordprocessingShape" mc:Ignorable="w14 w15 w16se w16cid wp14">
-  <w:abstractNum w:abstractNumId="0" w15:restartNumberingAfterBreak="0">
+<w:numbering xmlns:wpc="http://schemas.microsoft.com/office/word/2010/wordprocessingCanvas" xmlns:mc="http://schemas.openxmlformats.org/markup-compatibility/2006" xmlns:o="urn:schemas-microsoft-com:office:office" xmlns:r="http://schemas.openxmlformats.org/officeDocument/2006/relationships" xmlns:m="http://schemas.openxmlformats.org/officeDocument/2006/math" xmlns:v="urn:schemas-microsoft-com:vml" xmlns:wp14="http://schemas.microsoft.com/office/word/2010/wordprocessingDrawing" xmlns:wp="http://schemas.openxmlformats.org/drawingml/2006/wordprocessingDrawing" xmlns:w10="urn:schemas-microsoft-com:office:word" xmlns:w="http://schemas.openxmlformats.org/wordprocessingml/2006/main" xmlns:w14="http://schemas.microsoft.com/office/word/2010/wordml" xmlns:w15="http://schemas.microsoft.com/office/word/2012/wordml" xmlns:wpg="http://schemas.microsoft.com/office/word/2010/wordprocessingGroup" xmlns:wpi="http://schemas.microsoft.com/office/word/2010/wordprocessingInk" xmlns:wne="http://schemas.microsoft.com/office/word/2006/wordml" xmlns:wps="http://schemas.microsoft.com/office/word/2010/wordprocessingShape" mc:Ignorable="w14 w15 wp14">
+  <w:abstractNum w:abstractNumId="0">
     <w:nsid w:val="06B452DD"/>
     <w:multiLevelType w:val="multilevel"/>
     <w:tmpl w:val="2580F96C"/>
@@ -3950,7 +4030,7 @@
       </w:rPr>
     </w:lvl>
   </w:abstractNum>
-  <w:abstractNum w:abstractNumId="1" w15:restartNumberingAfterBreak="0">
+  <w:abstractNum w:abstractNumId="1">
     <w:nsid w:val="07D17DCD"/>
     <w:multiLevelType w:val="hybridMultilevel"/>
     <w:tmpl w:val="B1744242"/>
@@ -4039,7 +4119,7 @@
       </w:pPr>
     </w:lvl>
   </w:abstractNum>
-  <w:abstractNum w:abstractNumId="2" w15:restartNumberingAfterBreak="0">
+  <w:abstractNum w:abstractNumId="2">
     <w:nsid w:val="09C73B7A"/>
     <w:multiLevelType w:val="hybridMultilevel"/>
     <w:tmpl w:val="FC6E8BCA"/>
@@ -4152,7 +4232,7 @@
       </w:rPr>
     </w:lvl>
   </w:abstractNum>
-  <w:abstractNum w:abstractNumId="3" w15:restartNumberingAfterBreak="0">
+  <w:abstractNum w:abstractNumId="3">
     <w:nsid w:val="0D5A6DEB"/>
     <w:multiLevelType w:val="hybridMultilevel"/>
     <w:tmpl w:val="38A47C30"/>
@@ -4265,7 +4345,7 @@
       </w:rPr>
     </w:lvl>
   </w:abstractNum>
-  <w:abstractNum w:abstractNumId="4" w15:restartNumberingAfterBreak="0">
+  <w:abstractNum w:abstractNumId="4">
     <w:nsid w:val="13252345"/>
     <w:multiLevelType w:val="hybridMultilevel"/>
     <w:tmpl w:val="6DD296A6"/>
@@ -4378,7 +4458,7 @@
       </w:rPr>
     </w:lvl>
   </w:abstractNum>
-  <w:abstractNum w:abstractNumId="5" w15:restartNumberingAfterBreak="0">
+  <w:abstractNum w:abstractNumId="5">
     <w:nsid w:val="15CA225D"/>
     <w:multiLevelType w:val="hybridMultilevel"/>
     <w:tmpl w:val="FBD26ADC"/>
@@ -4491,7 +4571,7 @@
       </w:rPr>
     </w:lvl>
   </w:abstractNum>
-  <w:abstractNum w:abstractNumId="6" w15:restartNumberingAfterBreak="0">
+  <w:abstractNum w:abstractNumId="6">
     <w:nsid w:val="1818738F"/>
     <w:multiLevelType w:val="multilevel"/>
     <w:tmpl w:val="0409001F"/>
@@ -4577,7 +4657,7 @@
       </w:pPr>
     </w:lvl>
   </w:abstractNum>
-  <w:abstractNum w:abstractNumId="7" w15:restartNumberingAfterBreak="0">
+  <w:abstractNum w:abstractNumId="7">
     <w:nsid w:val="221E18D3"/>
     <w:multiLevelType w:val="hybridMultilevel"/>
     <w:tmpl w:val="10643886"/>
@@ -4690,7 +4770,7 @@
       </w:rPr>
     </w:lvl>
   </w:abstractNum>
-  <w:abstractNum w:abstractNumId="8" w15:restartNumberingAfterBreak="0">
+  <w:abstractNum w:abstractNumId="8">
     <w:nsid w:val="24922315"/>
     <w:multiLevelType w:val="hybridMultilevel"/>
     <w:tmpl w:val="166CABD0"/>
@@ -4803,7 +4883,7 @@
       </w:rPr>
     </w:lvl>
   </w:abstractNum>
-  <w:abstractNum w:abstractNumId="9" w15:restartNumberingAfterBreak="0">
+  <w:abstractNum w:abstractNumId="9">
     <w:nsid w:val="267171A1"/>
     <w:multiLevelType w:val="hybridMultilevel"/>
     <w:tmpl w:val="BF582204"/>
@@ -4916,7 +4996,7 @@
       </w:rPr>
     </w:lvl>
   </w:abstractNum>
-  <w:abstractNum w:abstractNumId="10" w15:restartNumberingAfterBreak="0">
+  <w:abstractNum w:abstractNumId="10">
     <w:nsid w:val="285450C6"/>
     <w:multiLevelType w:val="hybridMultilevel"/>
     <w:tmpl w:val="14DA6B1C"/>
@@ -5029,7 +5109,120 @@
       </w:rPr>
     </w:lvl>
   </w:abstractNum>
-  <w:abstractNum w:abstractNumId="11" w15:restartNumberingAfterBreak="0">
+  <w:abstractNum w:abstractNumId="11">
+    <w:nsid w:val="2DB83409"/>
+    <w:multiLevelType w:val="hybridMultilevel"/>
+    <w:tmpl w:val="1334FE86"/>
+    <w:lvl w:ilvl="0" w:tplc="04090001">
+      <w:start w:val="1"/>
+      <w:numFmt w:val="bullet"/>
+      <w:lvlText w:val=""/>
+      <w:lvlJc w:val="left"/>
+      <w:pPr>
+        <w:ind w:left="720" w:hanging="360"/>
+      </w:pPr>
+      <w:rPr>
+        <w:rFonts w:ascii="Symbol" w:hAnsi="Symbol" w:hint="default"/>
+      </w:rPr>
+    </w:lvl>
+    <w:lvl w:ilvl="1" w:tplc="04090003" w:tentative="1">
+      <w:start w:val="1"/>
+      <w:numFmt w:val="bullet"/>
+      <w:lvlText w:val="o"/>
+      <w:lvlJc w:val="left"/>
+      <w:pPr>
+        <w:ind w:left="1440" w:hanging="360"/>
+      </w:pPr>
+      <w:rPr>
+        <w:rFonts w:ascii="Courier New" w:hAnsi="Courier New" w:cs="Courier New" w:hint="default"/>
+      </w:rPr>
+    </w:lvl>
+    <w:lvl w:ilvl="2" w:tplc="04090005" w:tentative="1">
+      <w:start w:val="1"/>
+      <w:numFmt w:val="bullet"/>
+      <w:lvlText w:val=""/>
+      <w:lvlJc w:val="left"/>
+      <w:pPr>
+        <w:ind w:left="2160" w:hanging="360"/>
+      </w:pPr>
+      <w:rPr>
+        <w:rFonts w:ascii="Wingdings" w:hAnsi="Wingdings" w:hint="default"/>
+      </w:rPr>
+    </w:lvl>
+    <w:lvl w:ilvl="3" w:tplc="04090001" w:tentative="1">
+      <w:start w:val="1"/>
+      <w:numFmt w:val="bullet"/>
+      <w:lvlText w:val=""/>
+      <w:lvlJc w:val="left"/>
+      <w:pPr>
+        <w:ind w:left="2880" w:hanging="360"/>
+      </w:pPr>
+      <w:rPr>
+        <w:rFonts w:ascii="Symbol" w:hAnsi="Symbol" w:hint="default"/>
+      </w:rPr>
+    </w:lvl>
+    <w:lvl w:ilvl="4" w:tplc="04090003" w:tentative="1">
+      <w:start w:val="1"/>
+      <w:numFmt w:val="bullet"/>
+      <w:lvlText w:val="o"/>
+      <w:lvlJc w:val="left"/>
+      <w:pPr>
+        <w:ind w:left="3600" w:hanging="360"/>
+      </w:pPr>
+      <w:rPr>
+        <w:rFonts w:ascii="Courier New" w:hAnsi="Courier New" w:cs="Courier New" w:hint="default"/>
+      </w:rPr>
+    </w:lvl>
+    <w:lvl w:ilvl="5" w:tplc="04090005" w:tentative="1">
+      <w:start w:val="1"/>
+      <w:numFmt w:val="bullet"/>
+      <w:lvlText w:val=""/>
+      <w:lvlJc w:val="left"/>
+      <w:pPr>
+        <w:ind w:left="4320" w:hanging="360"/>
+      </w:pPr>
+      <w:rPr>
+        <w:rFonts w:ascii="Wingdings" w:hAnsi="Wingdings" w:hint="default"/>
+      </w:rPr>
+    </w:lvl>
+    <w:lvl w:ilvl="6" w:tplc="04090001" w:tentative="1">
+      <w:start w:val="1"/>
+      <w:numFmt w:val="bullet"/>
+      <w:lvlText w:val=""/>
+      <w:lvlJc w:val="left"/>
+      <w:pPr>
+        <w:ind w:left="5040" w:hanging="360"/>
+      </w:pPr>
+      <w:rPr>
+        <w:rFonts w:ascii="Symbol" w:hAnsi="Symbol" w:hint="default"/>
+      </w:rPr>
+    </w:lvl>
+    <w:lvl w:ilvl="7" w:tplc="04090003" w:tentative="1">
+      <w:start w:val="1"/>
+      <w:numFmt w:val="bullet"/>
+      <w:lvlText w:val="o"/>
+      <w:lvlJc w:val="left"/>
+      <w:pPr>
+        <w:ind w:left="5760" w:hanging="360"/>
+      </w:pPr>
+      <w:rPr>
+        <w:rFonts w:ascii="Courier New" w:hAnsi="Courier New" w:cs="Courier New" w:hint="default"/>
+      </w:rPr>
+    </w:lvl>
+    <w:lvl w:ilvl="8" w:tplc="04090005" w:tentative="1">
+      <w:start w:val="1"/>
+      <w:numFmt w:val="bullet"/>
+      <w:lvlText w:val=""/>
+      <w:lvlJc w:val="left"/>
+      <w:pPr>
+        <w:ind w:left="6480" w:hanging="360"/>
+      </w:pPr>
+      <w:rPr>
+        <w:rFonts w:ascii="Wingdings" w:hAnsi="Wingdings" w:hint="default"/>
+      </w:rPr>
+    </w:lvl>
+  </w:abstractNum>
+  <w:abstractNum w:abstractNumId="12">
     <w:nsid w:val="34F729CA"/>
     <w:multiLevelType w:val="hybridMultilevel"/>
     <w:tmpl w:val="C304EE50"/>
@@ -5142,7 +5335,7 @@
       </w:rPr>
     </w:lvl>
   </w:abstractNum>
-  <w:abstractNum w:abstractNumId="12" w15:restartNumberingAfterBreak="0">
+  <w:abstractNum w:abstractNumId="13">
     <w:nsid w:val="36EB13B7"/>
     <w:multiLevelType w:val="hybridMultilevel"/>
     <w:tmpl w:val="9AEE1A20"/>
@@ -5231,7 +5424,7 @@
       </w:pPr>
     </w:lvl>
   </w:abstractNum>
-  <w:abstractNum w:abstractNumId="13" w15:restartNumberingAfterBreak="0">
+  <w:abstractNum w:abstractNumId="14">
     <w:nsid w:val="38AE1816"/>
     <w:multiLevelType w:val="hybridMultilevel"/>
     <w:tmpl w:val="85128A24"/>
@@ -5344,7 +5537,7 @@
       </w:rPr>
     </w:lvl>
   </w:abstractNum>
-  <w:abstractNum w:abstractNumId="14" w15:restartNumberingAfterBreak="0">
+  <w:abstractNum w:abstractNumId="15">
     <w:nsid w:val="3E1B54F8"/>
     <w:multiLevelType w:val="multilevel"/>
     <w:tmpl w:val="0409001F"/>
@@ -5457,7 +5650,7 @@
       </w:rPr>
     </w:lvl>
   </w:abstractNum>
-  <w:abstractNum w:abstractNumId="15" w15:restartNumberingAfterBreak="0">
+  <w:abstractNum w:abstractNumId="16">
     <w:nsid w:val="499A59A3"/>
     <w:multiLevelType w:val="hybridMultilevel"/>
     <w:tmpl w:val="1F16D15C"/>
@@ -5570,7 +5763,7 @@
       </w:rPr>
     </w:lvl>
   </w:abstractNum>
-  <w:abstractNum w:abstractNumId="16" w15:restartNumberingAfterBreak="0">
+  <w:abstractNum w:abstractNumId="17">
     <w:nsid w:val="49F04EDA"/>
     <w:multiLevelType w:val="hybridMultilevel"/>
     <w:tmpl w:val="73CCFB26"/>
@@ -5659,7 +5852,7 @@
       </w:pPr>
     </w:lvl>
   </w:abstractNum>
-  <w:abstractNum w:abstractNumId="17" w15:restartNumberingAfterBreak="0">
+  <w:abstractNum w:abstractNumId="18">
     <w:nsid w:val="4A9E54EA"/>
     <w:multiLevelType w:val="hybridMultilevel"/>
     <w:tmpl w:val="95EC09CA"/>
@@ -5745,7 +5938,7 @@
       </w:pPr>
     </w:lvl>
   </w:abstractNum>
-  <w:abstractNum w:abstractNumId="18" w15:restartNumberingAfterBreak="0">
+  <w:abstractNum w:abstractNumId="19">
     <w:nsid w:val="51A43B57"/>
     <w:multiLevelType w:val="hybridMultilevel"/>
     <w:tmpl w:val="C03C375C"/>
@@ -5834,7 +6027,7 @@
       </w:pPr>
     </w:lvl>
   </w:abstractNum>
-  <w:abstractNum w:abstractNumId="19" w15:restartNumberingAfterBreak="0">
+  <w:abstractNum w:abstractNumId="20">
     <w:nsid w:val="532C070F"/>
     <w:multiLevelType w:val="hybridMultilevel"/>
     <w:tmpl w:val="98081344"/>
@@ -5923,7 +6116,120 @@
       </w:pPr>
     </w:lvl>
   </w:abstractNum>
-  <w:abstractNum w:abstractNumId="20" w15:restartNumberingAfterBreak="0">
+  <w:abstractNum w:abstractNumId="21">
+    <w:nsid w:val="568D1DE5"/>
+    <w:multiLevelType w:val="hybridMultilevel"/>
+    <w:tmpl w:val="FFD053D0"/>
+    <w:lvl w:ilvl="0" w:tplc="04090001">
+      <w:start w:val="1"/>
+      <w:numFmt w:val="bullet"/>
+      <w:lvlText w:val=""/>
+      <w:lvlJc w:val="left"/>
+      <w:pPr>
+        <w:ind w:left="720" w:hanging="360"/>
+      </w:pPr>
+      <w:rPr>
+        <w:rFonts w:ascii="Symbol" w:hAnsi="Symbol" w:hint="default"/>
+      </w:rPr>
+    </w:lvl>
+    <w:lvl w:ilvl="1" w:tplc="04090003" w:tentative="1">
+      <w:start w:val="1"/>
+      <w:numFmt w:val="bullet"/>
+      <w:lvlText w:val="o"/>
+      <w:lvlJc w:val="left"/>
+      <w:pPr>
+        <w:ind w:left="1440" w:hanging="360"/>
+      </w:pPr>
+      <w:rPr>
+        <w:rFonts w:ascii="Courier New" w:hAnsi="Courier New" w:cs="Courier New" w:hint="default"/>
+      </w:rPr>
+    </w:lvl>
+    <w:lvl w:ilvl="2" w:tplc="04090005" w:tentative="1">
+      <w:start w:val="1"/>
+      <w:numFmt w:val="bullet"/>
+      <w:lvlText w:val=""/>
+      <w:lvlJc w:val="left"/>
+      <w:pPr>
+        <w:ind w:left="2160" w:hanging="360"/>
+      </w:pPr>
+      <w:rPr>
+        <w:rFonts w:ascii="Wingdings" w:hAnsi="Wingdings" w:hint="default"/>
+      </w:rPr>
+    </w:lvl>
+    <w:lvl w:ilvl="3" w:tplc="04090001" w:tentative="1">
+      <w:start w:val="1"/>
+      <w:numFmt w:val="bullet"/>
+      <w:lvlText w:val=""/>
+      <w:lvlJc w:val="left"/>
+      <w:pPr>
+        <w:ind w:left="2880" w:hanging="360"/>
+      </w:pPr>
+      <w:rPr>
+        <w:rFonts w:ascii="Symbol" w:hAnsi="Symbol" w:hint="default"/>
+      </w:rPr>
+    </w:lvl>
+    <w:lvl w:ilvl="4" w:tplc="04090003" w:tentative="1">
+      <w:start w:val="1"/>
+      <w:numFmt w:val="bullet"/>
+      <w:lvlText w:val="o"/>
+      <w:lvlJc w:val="left"/>
+      <w:pPr>
+        <w:ind w:left="3600" w:hanging="360"/>
+      </w:pPr>
+      <w:rPr>
+        <w:rFonts w:ascii="Courier New" w:hAnsi="Courier New" w:cs="Courier New" w:hint="default"/>
+      </w:rPr>
+    </w:lvl>
+    <w:lvl w:ilvl="5" w:tplc="04090005" w:tentative="1">
+      <w:start w:val="1"/>
+      <w:numFmt w:val="bullet"/>
+      <w:lvlText w:val=""/>
+      <w:lvlJc w:val="left"/>
+      <w:pPr>
+        <w:ind w:left="4320" w:hanging="360"/>
+      </w:pPr>
+      <w:rPr>
+        <w:rFonts w:ascii="Wingdings" w:hAnsi="Wingdings" w:hint="default"/>
+      </w:rPr>
+    </w:lvl>
+    <w:lvl w:ilvl="6" w:tplc="04090001" w:tentative="1">
+      <w:start w:val="1"/>
+      <w:numFmt w:val="bullet"/>
+      <w:lvlText w:val=""/>
+      <w:lvlJc w:val="left"/>
+      <w:pPr>
+        <w:ind w:left="5040" w:hanging="360"/>
+      </w:pPr>
+      <w:rPr>
+        <w:rFonts w:ascii="Symbol" w:hAnsi="Symbol" w:hint="default"/>
+      </w:rPr>
+    </w:lvl>
+    <w:lvl w:ilvl="7" w:tplc="04090003" w:tentative="1">
+      <w:start w:val="1"/>
+      <w:numFmt w:val="bullet"/>
+      <w:lvlText w:val="o"/>
+      <w:lvlJc w:val="left"/>
+      <w:pPr>
+        <w:ind w:left="5760" w:hanging="360"/>
+      </w:pPr>
+      <w:rPr>
+        <w:rFonts w:ascii="Courier New" w:hAnsi="Courier New" w:cs="Courier New" w:hint="default"/>
+      </w:rPr>
+    </w:lvl>
+    <w:lvl w:ilvl="8" w:tplc="04090005" w:tentative="1">
+      <w:start w:val="1"/>
+      <w:numFmt w:val="bullet"/>
+      <w:lvlText w:val=""/>
+      <w:lvlJc w:val="left"/>
+      <w:pPr>
+        <w:ind w:left="6480" w:hanging="360"/>
+      </w:pPr>
+      <w:rPr>
+        <w:rFonts w:ascii="Wingdings" w:hAnsi="Wingdings" w:hint="default"/>
+      </w:rPr>
+    </w:lvl>
+  </w:abstractNum>
+  <w:abstractNum w:abstractNumId="22">
     <w:nsid w:val="5D6E0847"/>
     <w:multiLevelType w:val="hybridMultilevel"/>
     <w:tmpl w:val="99A2791C"/>
@@ -6036,7 +6342,7 @@
       </w:rPr>
     </w:lvl>
   </w:abstractNum>
-  <w:abstractNum w:abstractNumId="21" w15:restartNumberingAfterBreak="0">
+  <w:abstractNum w:abstractNumId="23">
     <w:nsid w:val="60817A94"/>
     <w:multiLevelType w:val="hybridMultilevel"/>
     <w:tmpl w:val="C56EA756"/>
@@ -6149,7 +6455,7 @@
       </w:rPr>
     </w:lvl>
   </w:abstractNum>
-  <w:abstractNum w:abstractNumId="22" w15:restartNumberingAfterBreak="0">
+  <w:abstractNum w:abstractNumId="24">
     <w:nsid w:val="660512CB"/>
     <w:multiLevelType w:val="hybridMultilevel"/>
     <w:tmpl w:val="48D80910"/>
@@ -6262,7 +6568,7 @@
       </w:rPr>
     </w:lvl>
   </w:abstractNum>
-  <w:abstractNum w:abstractNumId="23" w15:restartNumberingAfterBreak="0">
+  <w:abstractNum w:abstractNumId="25">
     <w:nsid w:val="6CB370C0"/>
     <w:multiLevelType w:val="hybridMultilevel"/>
     <w:tmpl w:val="A7200EAE"/>
@@ -6375,7 +6681,7 @@
       </w:rPr>
     </w:lvl>
   </w:abstractNum>
-  <w:abstractNum w:abstractNumId="24" w15:restartNumberingAfterBreak="0">
+  <w:abstractNum w:abstractNumId="26">
     <w:nsid w:val="6E1577AC"/>
     <w:multiLevelType w:val="hybridMultilevel"/>
     <w:tmpl w:val="A104AF84"/>
@@ -6488,7 +6794,7 @@
       </w:rPr>
     </w:lvl>
   </w:abstractNum>
-  <w:abstractNum w:abstractNumId="25" w15:restartNumberingAfterBreak="0">
+  <w:abstractNum w:abstractNumId="27">
     <w:nsid w:val="73863D44"/>
     <w:multiLevelType w:val="hybridMultilevel"/>
     <w:tmpl w:val="2144AB9C"/>
@@ -6601,7 +6907,7 @@
       </w:rPr>
     </w:lvl>
   </w:abstractNum>
-  <w:abstractNum w:abstractNumId="26" w15:restartNumberingAfterBreak="0">
+  <w:abstractNum w:abstractNumId="28">
     <w:nsid w:val="74151A6A"/>
     <w:multiLevelType w:val="hybridMultilevel"/>
     <w:tmpl w:val="F2101750"/>
@@ -6714,7 +7020,7 @@
       </w:rPr>
     </w:lvl>
   </w:abstractNum>
-  <w:abstractNum w:abstractNumId="27" w15:restartNumberingAfterBreak="0">
+  <w:abstractNum w:abstractNumId="29">
     <w:nsid w:val="760F7753"/>
     <w:multiLevelType w:val="hybridMultilevel"/>
     <w:tmpl w:val="5822983A"/>
@@ -6803,7 +7109,7 @@
       </w:pPr>
     </w:lvl>
   </w:abstractNum>
-  <w:abstractNum w:abstractNumId="28" w15:restartNumberingAfterBreak="0">
+  <w:abstractNum w:abstractNumId="30">
     <w:nsid w:val="76D63F0D"/>
     <w:multiLevelType w:val="hybridMultilevel"/>
     <w:tmpl w:val="217CDFE2"/>
@@ -6916,7 +7222,7 @@
       </w:rPr>
     </w:lvl>
   </w:abstractNum>
-  <w:abstractNum w:abstractNumId="29" w15:restartNumberingAfterBreak="0">
+  <w:abstractNum w:abstractNumId="31">
     <w:nsid w:val="770B2656"/>
     <w:multiLevelType w:val="hybridMultilevel"/>
     <w:tmpl w:val="E35E0AAA"/>
@@ -7030,25 +7336,25 @@
     </w:lvl>
   </w:abstractNum>
   <w:num w:numId="1">
-    <w:abstractNumId w:val="17"/>
+    <w:abstractNumId w:val="18"/>
   </w:num>
   <w:num w:numId="2">
     <w:abstractNumId w:val="6"/>
   </w:num>
   <w:num w:numId="3">
-    <w:abstractNumId w:val="14"/>
+    <w:abstractNumId w:val="15"/>
   </w:num>
   <w:num w:numId="4">
-    <w:abstractNumId w:val="28"/>
+    <w:abstractNumId w:val="30"/>
   </w:num>
   <w:num w:numId="5">
-    <w:abstractNumId w:val="24"/>
+    <w:abstractNumId w:val="26"/>
   </w:num>
   <w:num w:numId="6">
-    <w:abstractNumId w:val="29"/>
+    <w:abstractNumId w:val="31"/>
   </w:num>
   <w:num w:numId="7">
-    <w:abstractNumId w:val="23"/>
+    <w:abstractNumId w:val="25"/>
   </w:num>
   <w:num w:numId="8">
     <w:abstractNumId w:val="5"/>
@@ -7057,13 +7363,13 @@
     <w:abstractNumId w:val="10"/>
   </w:num>
   <w:num w:numId="10">
-    <w:abstractNumId w:val="11"/>
+    <w:abstractNumId w:val="12"/>
   </w:num>
   <w:num w:numId="11">
-    <w:abstractNumId w:val="20"/>
+    <w:abstractNumId w:val="22"/>
   </w:num>
   <w:num w:numId="12">
-    <w:abstractNumId w:val="18"/>
+    <w:abstractNumId w:val="19"/>
   </w:num>
   <w:num w:numId="13">
     <w:abstractNumId w:val="9"/>
@@ -7078,19 +7384,19 @@
     <w:abstractNumId w:val="8"/>
   </w:num>
   <w:num w:numId="17">
-    <w:abstractNumId w:val="27"/>
+    <w:abstractNumId w:val="29"/>
   </w:num>
   <w:num w:numId="18">
     <w:abstractNumId w:val="4"/>
   </w:num>
   <w:num w:numId="19">
-    <w:abstractNumId w:val="16"/>
+    <w:abstractNumId w:val="17"/>
   </w:num>
   <w:num w:numId="20">
-    <w:abstractNumId w:val="21"/>
+    <w:abstractNumId w:val="23"/>
   </w:num>
   <w:num w:numId="21">
-    <w:abstractNumId w:val="12"/>
+    <w:abstractNumId w:val="13"/>
   </w:num>
   <w:num w:numId="22">
     <w:abstractNumId w:val="7"/>
@@ -7099,31 +7405,37 @@
     <w:abstractNumId w:val="0"/>
   </w:num>
   <w:num w:numId="24">
-    <w:abstractNumId w:val="25"/>
+    <w:abstractNumId w:val="27"/>
   </w:num>
   <w:num w:numId="25">
-    <w:abstractNumId w:val="13"/>
+    <w:abstractNumId w:val="14"/>
   </w:num>
   <w:num w:numId="26">
-    <w:abstractNumId w:val="26"/>
+    <w:abstractNumId w:val="28"/>
   </w:num>
   <w:num w:numId="27">
-    <w:abstractNumId w:val="15"/>
+    <w:abstractNumId w:val="16"/>
   </w:num>
   <w:num w:numId="28">
     <w:abstractNumId w:val="3"/>
   </w:num>
   <w:num w:numId="29">
-    <w:abstractNumId w:val="22"/>
+    <w:abstractNumId w:val="24"/>
   </w:num>
   <w:num w:numId="30">
-    <w:abstractNumId w:val="19"/>
+    <w:abstractNumId w:val="20"/>
+  </w:num>
+  <w:num w:numId="31">
+    <w:abstractNumId w:val="21"/>
+  </w:num>
+  <w:num w:numId="32">
+    <w:abstractNumId w:val="11"/>
   </w:num>
 </w:numbering>
 </file>
 
 <file path=word/styles.xml><?xml version="1.0" encoding="utf-8"?>
-<w:styles xmlns:mc="http://schemas.openxmlformats.org/markup-compatibility/2006" xmlns:r="http://schemas.openxmlformats.org/officeDocument/2006/relationships" xmlns:w="http://schemas.openxmlformats.org/wordprocessingml/2006/main" xmlns:w14="http://schemas.microsoft.com/office/word/2010/wordml" xmlns:w15="http://schemas.microsoft.com/office/word/2012/wordml" xmlns:w16cid="http://schemas.microsoft.com/office/word/2016/wordml/cid" xmlns:w16se="http://schemas.microsoft.com/office/word/2015/wordml/symex" mc:Ignorable="w14 w15 w16se w16cid">
+<w:styles xmlns:mc="http://schemas.openxmlformats.org/markup-compatibility/2006" xmlns:r="http://schemas.openxmlformats.org/officeDocument/2006/relationships" xmlns:w="http://schemas.openxmlformats.org/wordprocessingml/2006/main" xmlns:w14="http://schemas.microsoft.com/office/word/2010/wordml" xmlns:w15="http://schemas.microsoft.com/office/word/2012/wordml" mc:Ignorable="w14 w15">
   <w:docDefaults>
     <w:rPrDefault>
       <w:rPr>
@@ -7139,7 +7451,7 @@
       </w:pPr>
     </w:pPrDefault>
   </w:docDefaults>
-  <w:latentStyles w:defLockedState="0" w:defUIPriority="99" w:defSemiHidden="0" w:defUnhideWhenUsed="0" w:defQFormat="0" w:count="375">
+  <w:latentStyles w:defLockedState="0" w:defUIPriority="99" w:defSemiHidden="0" w:defUnhideWhenUsed="0" w:defQFormat="0" w:count="371">
     <w:lsdException w:name="Normal" w:uiPriority="0" w:qFormat="1"/>
     <w:lsdException w:name="heading 1" w:uiPriority="9" w:qFormat="1"/>
     <w:lsdException w:name="heading 2" w:semiHidden="1" w:uiPriority="9" w:unhideWhenUsed="1" w:qFormat="1"/>
@@ -7511,20 +7823,16 @@
     <w:lsdException w:name="List Table 5 Dark Accent 6" w:uiPriority="50"/>
     <w:lsdException w:name="List Table 6 Colorful Accent 6" w:uiPriority="51"/>
     <w:lsdException w:name="List Table 7 Colorful Accent 6" w:uiPriority="52"/>
-    <w:lsdException w:name="Mention" w:semiHidden="1" w:unhideWhenUsed="1"/>
-    <w:lsdException w:name="Smart Hyperlink" w:semiHidden="1" w:unhideWhenUsed="1"/>
-    <w:lsdException w:name="Hashtag" w:semiHidden="1" w:unhideWhenUsed="1"/>
-    <w:lsdException w:name="Unresolved Mention" w:semiHidden="1" w:unhideWhenUsed="1"/>
   </w:latentStyles>
-  <w:style w:type="paragraph" w:default="1" w:styleId="Binhthng">
+  <w:style w:type="paragraph" w:default="1" w:styleId="Normal">
     <w:name w:val="Normal"/>
     <w:qFormat/>
   </w:style>
-  <w:style w:type="paragraph" w:styleId="u1">
+  <w:style w:type="paragraph" w:styleId="Heading1">
     <w:name w:val="heading 1"/>
-    <w:basedOn w:val="Binhthng"/>
-    <w:next w:val="Binhthng"/>
-    <w:link w:val="u1Char"/>
+    <w:basedOn w:val="Normal"/>
+    <w:next w:val="Normal"/>
+    <w:link w:val="Heading1Char"/>
     <w:uiPriority w:val="9"/>
     <w:qFormat/>
     <w:rsid w:val="00DB1CD4"/>
@@ -7541,11 +7849,11 @@
       <w:szCs w:val="32"/>
     </w:rPr>
   </w:style>
-  <w:style w:type="paragraph" w:styleId="u2">
+  <w:style w:type="paragraph" w:styleId="Heading2">
     <w:name w:val="heading 2"/>
-    <w:basedOn w:val="Binhthng"/>
-    <w:next w:val="Binhthng"/>
-    <w:link w:val="u2Char"/>
+    <w:basedOn w:val="Normal"/>
+    <w:next w:val="Normal"/>
+    <w:link w:val="Heading2Char"/>
     <w:uiPriority w:val="9"/>
     <w:unhideWhenUsed/>
     <w:qFormat/>
@@ -7563,11 +7871,11 @@
       <w:szCs w:val="26"/>
     </w:rPr>
   </w:style>
-  <w:style w:type="paragraph" w:styleId="u3">
+  <w:style w:type="paragraph" w:styleId="Heading3">
     <w:name w:val="heading 3"/>
-    <w:basedOn w:val="Binhthng"/>
-    <w:next w:val="Binhthng"/>
-    <w:link w:val="u3Char"/>
+    <w:basedOn w:val="Normal"/>
+    <w:next w:val="Normal"/>
+    <w:link w:val="Heading3Char"/>
     <w:uiPriority w:val="9"/>
     <w:unhideWhenUsed/>
     <w:qFormat/>
@@ -7585,13 +7893,13 @@
       <w:szCs w:val="24"/>
     </w:rPr>
   </w:style>
-  <w:style w:type="character" w:default="1" w:styleId="Phngmcinhcuaoanvn">
+  <w:style w:type="character" w:default="1" w:styleId="DefaultParagraphFont">
     <w:name w:val="Default Paragraph Font"/>
     <w:uiPriority w:val="1"/>
     <w:semiHidden/>
     <w:unhideWhenUsed/>
   </w:style>
-  <w:style w:type="table" w:default="1" w:styleId="BangThngthng">
+  <w:style w:type="table" w:default="1" w:styleId="TableNormal">
     <w:name w:val="Normal Table"/>
     <w:uiPriority w:val="99"/>
     <w:semiHidden/>
@@ -7606,16 +7914,16 @@
       </w:tblCellMar>
     </w:tblPr>
   </w:style>
-  <w:style w:type="numbering" w:default="1" w:styleId="Khngco">
+  <w:style w:type="numbering" w:default="1" w:styleId="NoList">
     <w:name w:val="No List"/>
     <w:uiPriority w:val="99"/>
     <w:semiHidden/>
     <w:unhideWhenUsed/>
   </w:style>
-  <w:style w:type="character" w:customStyle="1" w:styleId="u1Char">
-    <w:name w:val="Đầu đề 1 Char"/>
-    <w:basedOn w:val="Phngmcinhcuaoanvn"/>
-    <w:link w:val="u1"/>
+  <w:style w:type="character" w:customStyle="1" w:styleId="Heading1Char">
+    <w:name w:val="Heading 1 Char"/>
+    <w:basedOn w:val="DefaultParagraphFont"/>
+    <w:link w:val="Heading1"/>
     <w:uiPriority w:val="9"/>
     <w:rsid w:val="00DB1CD4"/>
     <w:rPr>
@@ -7625,9 +7933,9 @@
       <w:szCs w:val="32"/>
     </w:rPr>
   </w:style>
-  <w:style w:type="paragraph" w:styleId="oancuaDanhsach">
+  <w:style w:type="paragraph" w:styleId="ListParagraph">
     <w:name w:val="List Paragraph"/>
-    <w:basedOn w:val="Binhthng"/>
+    <w:basedOn w:val="Normal"/>
     <w:uiPriority w:val="34"/>
     <w:qFormat/>
     <w:rsid w:val="00DB1CD4"/>
@@ -7636,10 +7944,10 @@
       <w:contextualSpacing/>
     </w:pPr>
   </w:style>
-  <w:style w:type="character" w:customStyle="1" w:styleId="u2Char">
-    <w:name w:val="Đầu đề 2 Char"/>
-    <w:basedOn w:val="Phngmcinhcuaoanvn"/>
-    <w:link w:val="u2"/>
+  <w:style w:type="character" w:customStyle="1" w:styleId="Heading2Char">
+    <w:name w:val="Heading 2 Char"/>
+    <w:basedOn w:val="DefaultParagraphFont"/>
+    <w:link w:val="Heading2"/>
     <w:uiPriority w:val="9"/>
     <w:rsid w:val="00DB1CD4"/>
     <w:rPr>
@@ -7649,10 +7957,10 @@
       <w:szCs w:val="26"/>
     </w:rPr>
   </w:style>
-  <w:style w:type="character" w:customStyle="1" w:styleId="u3Char">
-    <w:name w:val="Đầu đề 3 Char"/>
-    <w:basedOn w:val="Phngmcinhcuaoanvn"/>
-    <w:link w:val="u3"/>
+  <w:style w:type="character" w:customStyle="1" w:styleId="Heading3Char">
+    <w:name w:val="Heading 3 Char"/>
+    <w:basedOn w:val="DefaultParagraphFont"/>
+    <w:link w:val="Heading3"/>
     <w:uiPriority w:val="9"/>
     <w:rsid w:val="00AA7901"/>
     <w:rPr>
@@ -7662,10 +7970,10 @@
       <w:szCs w:val="24"/>
     </w:rPr>
   </w:style>
-  <w:style w:type="paragraph" w:styleId="Bongchuthich">
+  <w:style w:type="paragraph" w:styleId="BalloonText">
     <w:name w:val="Balloon Text"/>
-    <w:basedOn w:val="Binhthng"/>
-    <w:link w:val="BongchuthichChar"/>
+    <w:basedOn w:val="Normal"/>
+    <w:link w:val="BalloonTextChar"/>
     <w:uiPriority w:val="99"/>
     <w:semiHidden/>
     <w:unhideWhenUsed/>
@@ -7679,10 +7987,10 @@
       <w:szCs w:val="18"/>
     </w:rPr>
   </w:style>
-  <w:style w:type="character" w:customStyle="1" w:styleId="BongchuthichChar">
-    <w:name w:val="Bóng chú thích Char"/>
-    <w:basedOn w:val="Phngmcinhcuaoanvn"/>
-    <w:link w:val="Bongchuthich"/>
+  <w:style w:type="character" w:customStyle="1" w:styleId="BalloonTextChar">
+    <w:name w:val="Balloon Text Char"/>
+    <w:basedOn w:val="DefaultParagraphFont"/>
+    <w:link w:val="BalloonText"/>
     <w:uiPriority w:val="99"/>
     <w:semiHidden/>
     <w:rsid w:val="0043601A"/>

</xml_diff>